<commit_message>
Mai du cahier d'analyse
—
</commit_message>
<xml_diff>
--- a/Cahier d'analyse/Cahier d'analyse.docx
+++ b/Cahier d'analyse/Cahier d'analyse.docx
@@ -1240,6 +1240,15 @@
     </w:p>
     <w:sdt>
       <w:sdtPr>
+        <w:rPr>
+          <w:b w:val="0"/>
+          <w:bCs w:val="0"/>
+          <w:caps w:val="0"/>
+          <w:color w:val="auto"/>
+          <w:spacing w:val="0"/>
+          <w:sz w:val="20"/>
+          <w:szCs w:val="20"/>
+        </w:rPr>
         <w:id w:val="1034773162"/>
         <w:docPartObj>
           <w:docPartGallery w:val="Table of Contents"/>
@@ -1248,12 +1257,7 @@
       </w:sdtPr>
       <w:sdtEndPr>
         <w:rPr>
-          <w:caps w:val="0"/>
           <w:noProof/>
-          <w:color w:val="auto"/>
-          <w:spacing w:val="0"/>
-          <w:sz w:val="20"/>
-          <w:szCs w:val="20"/>
         </w:rPr>
       </w:sdtEndPr>
       <w:sdtContent>
@@ -1264,6 +1268,8 @@
           <w:r>
             <w:t>Table des matières</w:t>
           </w:r>
+          <w:bookmarkStart w:id="1" w:name="_GoBack"/>
+          <w:bookmarkEnd w:id="1"/>
         </w:p>
         <w:p>
           <w:pPr>
@@ -1272,8 +1278,10 @@
               <w:tab w:val="right" w:leader="dot" w:pos="9056"/>
             </w:tabs>
             <w:rPr>
+              <w:rFonts w:eastAsiaTheme="minorEastAsia" w:cstheme="minorBidi"/>
               <w:b w:val="0"/>
               <w:noProof/>
+              <w:lang w:eastAsia="fr-FR" w:bidi="ar-SA"/>
             </w:rPr>
           </w:pPr>
           <w:r>
@@ -1294,18 +1302,16 @@
             </w:rPr>
             <w:fldChar w:fldCharType="separate"/>
           </w:r>
-          <w:hyperlink w:anchor="_Toc436726460" w:history="1">
+          <w:hyperlink w:anchor="_Toc438304754" w:history="1">
             <w:r>
               <w:rPr>
                 <w:rStyle w:val="Lienhypertexte"/>
-                <w:b w:val="0"/>
-                <w:noProof/>
-              </w:rPr>
-              <w:t>Table des matières</w:t>
-            </w:r>
-            <w:r>
-              <w:rPr>
-                <w:b w:val="0"/>
+                <w:noProof/>
+              </w:rPr>
+              <w:t>Cahier d’analyse et modele</w:t>
+            </w:r>
+            <w:r>
+              <w:rPr>
                 <w:noProof/>
                 <w:webHidden/>
               </w:rPr>
@@ -1313,7 +1319,6 @@
             </w:r>
             <w:r>
               <w:rPr>
-                <w:b w:val="0"/>
                 <w:noProof/>
                 <w:webHidden/>
               </w:rPr>
@@ -1321,22 +1326,19 @@
             </w:r>
             <w:r>
               <w:rPr>
-                <w:b w:val="0"/>
-                <w:noProof/>
-                <w:webHidden/>
-              </w:rPr>
-              <w:instrText xml:space="preserve"> PAGEREF _Toc436726460 \h </w:instrText>
-            </w:r>
-            <w:r>
-              <w:rPr>
-                <w:b w:val="0"/>
-                <w:noProof/>
-                <w:webHidden/>
-              </w:rPr>
-            </w:r>
-            <w:r>
-              <w:rPr>
-                <w:b w:val="0"/>
+                <w:noProof/>
+                <w:webHidden/>
+              </w:rPr>
+              <w:instrText xml:space="preserve"> PAGEREF _Toc438304754 \h </w:instrText>
+            </w:r>
+            <w:r>
+              <w:rPr>
+                <w:noProof/>
+                <w:webHidden/>
+              </w:rPr>
+            </w:r>
+            <w:r>
+              <w:rPr>
                 <w:noProof/>
                 <w:webHidden/>
               </w:rPr>
@@ -1344,15 +1346,13 @@
             </w:r>
             <w:r>
               <w:rPr>
-                <w:b w:val="0"/>
-                <w:noProof/>
-                <w:webHidden/>
-              </w:rPr>
-              <w:t>3</w:t>
-            </w:r>
-            <w:r>
-              <w:rPr>
-                <w:b w:val="0"/>
+                <w:noProof/>
+                <w:webHidden/>
+              </w:rPr>
+              <w:t>4</w:t>
+            </w:r>
+            <w:r>
+              <w:rPr>
                 <w:noProof/>
                 <w:webHidden/>
               </w:rPr>
@@ -1364,33 +1364,141 @@
           <w:pPr>
             <w:pStyle w:val="TM1"/>
             <w:tabs>
+              <w:tab w:val="left" w:pos="400"/>
               <w:tab w:val="right" w:leader="dot" w:pos="9056"/>
             </w:tabs>
             <w:rPr>
+              <w:rFonts w:eastAsiaTheme="minorEastAsia" w:cstheme="minorBidi"/>
               <w:b w:val="0"/>
               <w:noProof/>
+              <w:lang w:eastAsia="fr-FR" w:bidi="ar-SA"/>
             </w:rPr>
           </w:pPr>
-          <w:hyperlink w:anchor="_Toc436726461" w:history="1">
+          <w:hyperlink w:anchor="_Toc438304755" w:history="1">
             <w:r>
               <w:rPr>
                 <w:rStyle w:val="Lienhypertexte"/>
+                <w:noProof/>
+              </w:rPr>
+              <w:t>I.</w:t>
+            </w:r>
+            <w:r>
+              <w:rPr>
+                <w:rFonts w:eastAsiaTheme="minorEastAsia" w:cstheme="minorBidi"/>
                 <w:b w:val="0"/>
                 <w:noProof/>
-              </w:rPr>
-              <w:t>Cahier d’analyse et modele</w:t>
-            </w:r>
-            <w:r>
-              <w:rPr>
+                <w:lang w:eastAsia="fr-FR" w:bidi="ar-SA"/>
+              </w:rPr>
+              <w:tab/>
+            </w:r>
+            <w:r>
+              <w:rPr>
+                <w:rStyle w:val="Lienhypertexte"/>
+                <w:noProof/>
+              </w:rPr>
+              <w:t>Analyse générale de la carte</w:t>
+            </w:r>
+            <w:r>
+              <w:rPr>
+                <w:noProof/>
+                <w:webHidden/>
+              </w:rPr>
+              <w:tab/>
+            </w:r>
+            <w:r>
+              <w:rPr>
+                <w:noProof/>
+                <w:webHidden/>
+              </w:rPr>
+              <w:fldChar w:fldCharType="begin"/>
+            </w:r>
+            <w:r>
+              <w:rPr>
+                <w:noProof/>
+                <w:webHidden/>
+              </w:rPr>
+              <w:instrText xml:space="preserve"> PAGEREF _Toc438304755 \h </w:instrText>
+            </w:r>
+            <w:r>
+              <w:rPr>
+                <w:noProof/>
+                <w:webHidden/>
+              </w:rPr>
+            </w:r>
+            <w:r>
+              <w:rPr>
+                <w:noProof/>
+                <w:webHidden/>
+              </w:rPr>
+              <w:fldChar w:fldCharType="separate"/>
+            </w:r>
+            <w:r>
+              <w:rPr>
+                <w:noProof/>
+                <w:webHidden/>
+              </w:rPr>
+              <w:t>4</w:t>
+            </w:r>
+            <w:r>
+              <w:rPr>
+                <w:noProof/>
+                <w:webHidden/>
+              </w:rPr>
+              <w:fldChar w:fldCharType="end"/>
+            </w:r>
+          </w:hyperlink>
+        </w:p>
+        <w:p>
+          <w:pPr>
+            <w:pStyle w:val="TM2"/>
+            <w:tabs>
+              <w:tab w:val="left" w:pos="800"/>
+              <w:tab w:val="right" w:leader="dot" w:pos="9056"/>
+            </w:tabs>
+            <w:rPr>
+              <w:rFonts w:eastAsiaTheme="minorEastAsia" w:cstheme="minorBidi"/>
+              <w:b w:val="0"/>
+              <w:noProof/>
+              <w:sz w:val="24"/>
+              <w:szCs w:val="24"/>
+              <w:lang w:eastAsia="fr-FR" w:bidi="ar-SA"/>
+            </w:rPr>
+          </w:pPr>
+          <w:hyperlink w:anchor="_Toc438304756" w:history="1">
+            <w:r>
+              <w:rPr>
+                <w:rStyle w:val="Lienhypertexte"/>
+                <w:noProof/>
+              </w:rPr>
+              <w:t>A.</w:t>
+            </w:r>
+            <w:r>
+              <w:rPr>
+                <w:rFonts w:eastAsiaTheme="minorEastAsia" w:cstheme="minorBidi"/>
                 <w:b w:val="0"/>
                 <w:noProof/>
-                <w:webHidden/>
+                <w:sz w:val="24"/>
+                <w:szCs w:val="24"/>
+                <w:lang w:eastAsia="fr-FR" w:bidi="ar-SA"/>
               </w:rPr>
               <w:tab/>
             </w:r>
             <w:r>
               <w:rPr>
-                <w:b w:val="0"/>
+                <w:rStyle w:val="Lienhypertexte"/>
+                <w:noProof/>
+              </w:rPr>
+              <w:t>Intégration dans l’existant</w:t>
+            </w:r>
+            <w:r>
+              <w:rPr>
+                <w:noProof/>
+                <w:webHidden/>
+              </w:rPr>
+              <w:tab/>
+            </w:r>
+            <w:r>
+              <w:rPr>
                 <w:noProof/>
                 <w:webHidden/>
               </w:rPr>
@@ -1398,22 +1506,19 @@
             </w:r>
             <w:r>
               <w:rPr>
-                <w:b w:val="0"/>
-                <w:noProof/>
-                <w:webHidden/>
-              </w:rPr>
-              <w:instrText xml:space="preserve"> PAGEREF _Toc436726461 \h </w:instrText>
-            </w:r>
-            <w:r>
-              <w:rPr>
-                <w:b w:val="0"/>
-                <w:noProof/>
-                <w:webHidden/>
-              </w:rPr>
-            </w:r>
-            <w:r>
-              <w:rPr>
-                <w:b w:val="0"/>
+                <w:noProof/>
+                <w:webHidden/>
+              </w:rPr>
+              <w:instrText xml:space="preserve"> PAGEREF _Toc438304756 \h </w:instrText>
+            </w:r>
+            <w:r>
+              <w:rPr>
+                <w:noProof/>
+                <w:webHidden/>
+              </w:rPr>
+            </w:r>
+            <w:r>
+              <w:rPr>
                 <w:noProof/>
                 <w:webHidden/>
               </w:rPr>
@@ -1421,7 +1526,6 @@
             </w:r>
             <w:r>
               <w:rPr>
-                <w:b w:val="0"/>
                 <w:noProof/>
                 <w:webHidden/>
               </w:rPr>
@@ -1429,7 +1533,6 @@
             </w:r>
             <w:r>
               <w:rPr>
-                <w:b w:val="0"/>
                 <w:noProof/>
                 <w:webHidden/>
               </w:rPr>
@@ -1441,49 +1544,593 @@
           <w:pPr>
             <w:pStyle w:val="TM1"/>
             <w:tabs>
-              <w:tab w:val="left" w:pos="480"/>
+              <w:tab w:val="left" w:pos="600"/>
               <w:tab w:val="right" w:leader="dot" w:pos="9056"/>
             </w:tabs>
             <w:rPr>
+              <w:rFonts w:eastAsiaTheme="minorEastAsia" w:cstheme="minorBidi"/>
               <w:b w:val="0"/>
               <w:noProof/>
+              <w:lang w:eastAsia="fr-FR" w:bidi="ar-SA"/>
             </w:rPr>
           </w:pPr>
-          <w:hyperlink w:anchor="_Toc436726462" w:history="1">
+          <w:hyperlink w:anchor="_Toc438304757" w:history="1">
             <w:r>
               <w:rPr>
                 <w:rStyle w:val="Lienhypertexte"/>
+                <w:noProof/>
+              </w:rPr>
+              <w:t>II.</w:t>
+            </w:r>
+            <w:r>
+              <w:rPr>
+                <w:rFonts w:eastAsiaTheme="minorEastAsia" w:cstheme="minorBidi"/>
                 <w:b w:val="0"/>
                 <w:noProof/>
-              </w:rPr>
-              <w:t>I.</w:t>
-            </w:r>
-            <w:r>
-              <w:rPr>
+                <w:lang w:eastAsia="fr-FR" w:bidi="ar-SA"/>
+              </w:rPr>
+              <w:tab/>
+            </w:r>
+            <w:r>
+              <w:rPr>
+                <w:rStyle w:val="Lienhypertexte"/>
+                <w:noProof/>
+              </w:rPr>
+              <w:t>Analyse et conception de la partie électronique</w:t>
+            </w:r>
+            <w:r>
+              <w:rPr>
+                <w:noProof/>
+                <w:webHidden/>
+              </w:rPr>
+              <w:tab/>
+            </w:r>
+            <w:r>
+              <w:rPr>
+                <w:noProof/>
+                <w:webHidden/>
+              </w:rPr>
+              <w:fldChar w:fldCharType="begin"/>
+            </w:r>
+            <w:r>
+              <w:rPr>
+                <w:noProof/>
+                <w:webHidden/>
+              </w:rPr>
+              <w:instrText xml:space="preserve"> PAGEREF _Toc438304757 \h </w:instrText>
+            </w:r>
+            <w:r>
+              <w:rPr>
+                <w:noProof/>
+                <w:webHidden/>
+              </w:rPr>
+            </w:r>
+            <w:r>
+              <w:rPr>
+                <w:noProof/>
+                <w:webHidden/>
+              </w:rPr>
+              <w:fldChar w:fldCharType="separate"/>
+            </w:r>
+            <w:r>
+              <w:rPr>
+                <w:noProof/>
+                <w:webHidden/>
+              </w:rPr>
+              <w:t>4</w:t>
+            </w:r>
+            <w:r>
+              <w:rPr>
+                <w:noProof/>
+                <w:webHidden/>
+              </w:rPr>
+              <w:fldChar w:fldCharType="end"/>
+            </w:r>
+          </w:hyperlink>
+        </w:p>
+        <w:p>
+          <w:pPr>
+            <w:pStyle w:val="TM2"/>
+            <w:tabs>
+              <w:tab w:val="left" w:pos="800"/>
+              <w:tab w:val="right" w:leader="dot" w:pos="9056"/>
+            </w:tabs>
+            <w:rPr>
+              <w:rFonts w:eastAsiaTheme="minorEastAsia" w:cstheme="minorBidi"/>
+              <w:b w:val="0"/>
+              <w:noProof/>
+              <w:sz w:val="24"/>
+              <w:szCs w:val="24"/>
+              <w:lang w:eastAsia="fr-FR" w:bidi="ar-SA"/>
+            </w:rPr>
+          </w:pPr>
+          <w:hyperlink w:anchor="_Toc438304758" w:history="1">
+            <w:r>
+              <w:rPr>
+                <w:rStyle w:val="Lienhypertexte"/>
+                <w:noProof/>
+              </w:rPr>
+              <w:t>A.</w:t>
+            </w:r>
+            <w:r>
+              <w:rPr>
+                <w:rFonts w:eastAsiaTheme="minorEastAsia" w:cstheme="minorBidi"/>
                 <w:b w:val="0"/>
                 <w:noProof/>
+                <w:sz w:val="24"/>
+                <w:szCs w:val="24"/>
+                <w:lang w:eastAsia="fr-FR" w:bidi="ar-SA"/>
               </w:rPr>
               <w:tab/>
             </w:r>
             <w:r>
               <w:rPr>
                 <w:rStyle w:val="Lienhypertexte"/>
+                <w:noProof/>
+              </w:rPr>
+              <w:t>Choix des composants</w:t>
+            </w:r>
+            <w:r>
+              <w:rPr>
+                <w:noProof/>
+                <w:webHidden/>
+              </w:rPr>
+              <w:tab/>
+            </w:r>
+            <w:r>
+              <w:rPr>
+                <w:noProof/>
+                <w:webHidden/>
+              </w:rPr>
+              <w:fldChar w:fldCharType="begin"/>
+            </w:r>
+            <w:r>
+              <w:rPr>
+                <w:noProof/>
+                <w:webHidden/>
+              </w:rPr>
+              <w:instrText xml:space="preserve"> PAGEREF _Toc438304758 \h </w:instrText>
+            </w:r>
+            <w:r>
+              <w:rPr>
+                <w:noProof/>
+                <w:webHidden/>
+              </w:rPr>
+            </w:r>
+            <w:r>
+              <w:rPr>
+                <w:noProof/>
+                <w:webHidden/>
+              </w:rPr>
+              <w:fldChar w:fldCharType="separate"/>
+            </w:r>
+            <w:r>
+              <w:rPr>
+                <w:noProof/>
+                <w:webHidden/>
+              </w:rPr>
+              <w:t>4</w:t>
+            </w:r>
+            <w:r>
+              <w:rPr>
+                <w:noProof/>
+                <w:webHidden/>
+              </w:rPr>
+              <w:fldChar w:fldCharType="end"/>
+            </w:r>
+          </w:hyperlink>
+        </w:p>
+        <w:p>
+          <w:pPr>
+            <w:pStyle w:val="TM3"/>
+            <w:tabs>
+              <w:tab w:val="left" w:pos="1000"/>
+              <w:tab w:val="right" w:leader="dot" w:pos="9056"/>
+            </w:tabs>
+            <w:rPr>
+              <w:rFonts w:eastAsiaTheme="minorEastAsia" w:cstheme="minorBidi"/>
+              <w:noProof/>
+              <w:sz w:val="24"/>
+              <w:szCs w:val="24"/>
+              <w:lang w:eastAsia="fr-FR" w:bidi="ar-SA"/>
+            </w:rPr>
+          </w:pPr>
+          <w:hyperlink w:anchor="_Toc438304759" w:history="1">
+            <w:r>
+              <w:rPr>
+                <w:rStyle w:val="Lienhypertexte"/>
+                <w:noProof/>
+              </w:rPr>
+              <w:t>1.</w:t>
+            </w:r>
+            <w:r>
+              <w:rPr>
+                <w:rFonts w:eastAsiaTheme="minorEastAsia" w:cstheme="minorBidi"/>
+                <w:noProof/>
+                <w:sz w:val="24"/>
+                <w:szCs w:val="24"/>
+                <w:lang w:eastAsia="fr-FR" w:bidi="ar-SA"/>
+              </w:rPr>
+              <w:tab/>
+            </w:r>
+            <w:r>
+              <w:rPr>
+                <w:rStyle w:val="Lienhypertexte"/>
+                <w:noProof/>
+              </w:rPr>
+              <w:t>Carte de base</w:t>
+            </w:r>
+            <w:r>
+              <w:rPr>
+                <w:noProof/>
+                <w:webHidden/>
+              </w:rPr>
+              <w:tab/>
+            </w:r>
+            <w:r>
+              <w:rPr>
+                <w:noProof/>
+                <w:webHidden/>
+              </w:rPr>
+              <w:fldChar w:fldCharType="begin"/>
+            </w:r>
+            <w:r>
+              <w:rPr>
+                <w:noProof/>
+                <w:webHidden/>
+              </w:rPr>
+              <w:instrText xml:space="preserve"> PAGEREF _Toc438304759 \h </w:instrText>
+            </w:r>
+            <w:r>
+              <w:rPr>
+                <w:noProof/>
+                <w:webHidden/>
+              </w:rPr>
+            </w:r>
+            <w:r>
+              <w:rPr>
+                <w:noProof/>
+                <w:webHidden/>
+              </w:rPr>
+              <w:fldChar w:fldCharType="separate"/>
+            </w:r>
+            <w:r>
+              <w:rPr>
+                <w:noProof/>
+                <w:webHidden/>
+              </w:rPr>
+              <w:t>4</w:t>
+            </w:r>
+            <w:r>
+              <w:rPr>
+                <w:noProof/>
+                <w:webHidden/>
+              </w:rPr>
+              <w:fldChar w:fldCharType="end"/>
+            </w:r>
+          </w:hyperlink>
+        </w:p>
+        <w:p>
+          <w:pPr>
+            <w:pStyle w:val="TM3"/>
+            <w:tabs>
+              <w:tab w:val="left" w:pos="1000"/>
+              <w:tab w:val="right" w:leader="dot" w:pos="9056"/>
+            </w:tabs>
+            <w:rPr>
+              <w:rFonts w:eastAsiaTheme="minorEastAsia" w:cstheme="minorBidi"/>
+              <w:noProof/>
+              <w:sz w:val="24"/>
+              <w:szCs w:val="24"/>
+              <w:lang w:eastAsia="fr-FR" w:bidi="ar-SA"/>
+            </w:rPr>
+          </w:pPr>
+          <w:hyperlink w:anchor="_Toc438304760" w:history="1">
+            <w:r>
+              <w:rPr>
+                <w:rStyle w:val="Lienhypertexte"/>
+                <w:noProof/>
+              </w:rPr>
+              <w:t>2.</w:t>
+            </w:r>
+            <w:r>
+              <w:rPr>
+                <w:rFonts w:eastAsiaTheme="minorEastAsia" w:cstheme="minorBidi"/>
+                <w:noProof/>
+                <w:sz w:val="24"/>
+                <w:szCs w:val="24"/>
+                <w:lang w:eastAsia="fr-FR" w:bidi="ar-SA"/>
+              </w:rPr>
+              <w:tab/>
+            </w:r>
+            <w:r>
+              <w:rPr>
+                <w:rStyle w:val="Lienhypertexte"/>
+                <w:noProof/>
+              </w:rPr>
+              <w:t>Mesure du courant dans la boucle primaire</w:t>
+            </w:r>
+            <w:r>
+              <w:rPr>
+                <w:noProof/>
+                <w:webHidden/>
+              </w:rPr>
+              <w:tab/>
+            </w:r>
+            <w:r>
+              <w:rPr>
+                <w:noProof/>
+                <w:webHidden/>
+              </w:rPr>
+              <w:fldChar w:fldCharType="begin"/>
+            </w:r>
+            <w:r>
+              <w:rPr>
+                <w:noProof/>
+                <w:webHidden/>
+              </w:rPr>
+              <w:instrText xml:space="preserve"> PAGEREF _Toc438304760 \h </w:instrText>
+            </w:r>
+            <w:r>
+              <w:rPr>
+                <w:noProof/>
+                <w:webHidden/>
+              </w:rPr>
+            </w:r>
+            <w:r>
+              <w:rPr>
+                <w:noProof/>
+                <w:webHidden/>
+              </w:rPr>
+              <w:fldChar w:fldCharType="separate"/>
+            </w:r>
+            <w:r>
+              <w:rPr>
+                <w:noProof/>
+                <w:webHidden/>
+              </w:rPr>
+              <w:t>5</w:t>
+            </w:r>
+            <w:r>
+              <w:rPr>
+                <w:noProof/>
+                <w:webHidden/>
+              </w:rPr>
+              <w:fldChar w:fldCharType="end"/>
+            </w:r>
+          </w:hyperlink>
+        </w:p>
+        <w:p>
+          <w:pPr>
+            <w:pStyle w:val="TM3"/>
+            <w:tabs>
+              <w:tab w:val="left" w:pos="1000"/>
+              <w:tab w:val="right" w:leader="dot" w:pos="9056"/>
+            </w:tabs>
+            <w:rPr>
+              <w:rFonts w:eastAsiaTheme="minorEastAsia" w:cstheme="minorBidi"/>
+              <w:noProof/>
+              <w:sz w:val="24"/>
+              <w:szCs w:val="24"/>
+              <w:lang w:eastAsia="fr-FR" w:bidi="ar-SA"/>
+            </w:rPr>
+          </w:pPr>
+          <w:hyperlink w:anchor="_Toc438304761" w:history="1">
+            <w:r>
+              <w:rPr>
+                <w:rStyle w:val="Lienhypertexte"/>
+                <w:noProof/>
+              </w:rPr>
+              <w:t>3.</w:t>
+            </w:r>
+            <w:r>
+              <w:rPr>
+                <w:rFonts w:eastAsiaTheme="minorEastAsia" w:cstheme="minorBidi"/>
+                <w:noProof/>
+                <w:sz w:val="24"/>
+                <w:szCs w:val="24"/>
+                <w:lang w:eastAsia="fr-FR" w:bidi="ar-SA"/>
+              </w:rPr>
+              <w:tab/>
+            </w:r>
+            <w:r>
+              <w:rPr>
+                <w:rStyle w:val="Lienhypertexte"/>
+                <w:noProof/>
+              </w:rPr>
+              <w:t>Mesure du courant dans la boucle secondaire</w:t>
+            </w:r>
+            <w:r>
+              <w:rPr>
+                <w:noProof/>
+                <w:webHidden/>
+              </w:rPr>
+              <w:tab/>
+            </w:r>
+            <w:r>
+              <w:rPr>
+                <w:noProof/>
+                <w:webHidden/>
+              </w:rPr>
+              <w:fldChar w:fldCharType="begin"/>
+            </w:r>
+            <w:r>
+              <w:rPr>
+                <w:noProof/>
+                <w:webHidden/>
+              </w:rPr>
+              <w:instrText xml:space="preserve"> PAGEREF _Toc438304761 \h </w:instrText>
+            </w:r>
+            <w:r>
+              <w:rPr>
+                <w:noProof/>
+                <w:webHidden/>
+              </w:rPr>
+            </w:r>
+            <w:r>
+              <w:rPr>
+                <w:noProof/>
+                <w:webHidden/>
+              </w:rPr>
+              <w:fldChar w:fldCharType="separate"/>
+            </w:r>
+            <w:r>
+              <w:rPr>
+                <w:noProof/>
+                <w:webHidden/>
+              </w:rPr>
+              <w:t>7</w:t>
+            </w:r>
+            <w:r>
+              <w:rPr>
+                <w:noProof/>
+                <w:webHidden/>
+              </w:rPr>
+              <w:fldChar w:fldCharType="end"/>
+            </w:r>
+          </w:hyperlink>
+        </w:p>
+        <w:p>
+          <w:pPr>
+            <w:pStyle w:val="TM3"/>
+            <w:tabs>
+              <w:tab w:val="left" w:pos="1000"/>
+              <w:tab w:val="right" w:leader="dot" w:pos="9056"/>
+            </w:tabs>
+            <w:rPr>
+              <w:rFonts w:eastAsiaTheme="minorEastAsia" w:cstheme="minorBidi"/>
+              <w:noProof/>
+              <w:sz w:val="24"/>
+              <w:szCs w:val="24"/>
+              <w:lang w:eastAsia="fr-FR" w:bidi="ar-SA"/>
+            </w:rPr>
+          </w:pPr>
+          <w:hyperlink w:anchor="_Toc438304762" w:history="1">
+            <w:r>
+              <w:rPr>
+                <w:rStyle w:val="Lienhypertexte"/>
+                <w:noProof/>
+              </w:rPr>
+              <w:t>4.</w:t>
+            </w:r>
+            <w:r>
+              <w:rPr>
+                <w:rFonts w:eastAsiaTheme="minorEastAsia" w:cstheme="minorBidi"/>
+                <w:noProof/>
+                <w:sz w:val="24"/>
+                <w:szCs w:val="24"/>
+                <w:lang w:eastAsia="fr-FR" w:bidi="ar-SA"/>
+              </w:rPr>
+              <w:tab/>
+            </w:r>
+            <w:r>
+              <w:rPr>
+                <w:rStyle w:val="Lienhypertexte"/>
+                <w:noProof/>
+              </w:rPr>
+              <w:t>Etude de la quantité de mémoire requise</w:t>
+            </w:r>
+            <w:r>
+              <w:rPr>
+                <w:noProof/>
+                <w:webHidden/>
+              </w:rPr>
+              <w:tab/>
+            </w:r>
+            <w:r>
+              <w:rPr>
+                <w:noProof/>
+                <w:webHidden/>
+              </w:rPr>
+              <w:fldChar w:fldCharType="begin"/>
+            </w:r>
+            <w:r>
+              <w:rPr>
+                <w:noProof/>
+                <w:webHidden/>
+              </w:rPr>
+              <w:instrText xml:space="preserve"> PAGEREF _Toc438304762 \h </w:instrText>
+            </w:r>
+            <w:r>
+              <w:rPr>
+                <w:noProof/>
+                <w:webHidden/>
+              </w:rPr>
+            </w:r>
+            <w:r>
+              <w:rPr>
+                <w:noProof/>
+                <w:webHidden/>
+              </w:rPr>
+              <w:fldChar w:fldCharType="separate"/>
+            </w:r>
+            <w:r>
+              <w:rPr>
+                <w:noProof/>
+                <w:webHidden/>
+              </w:rPr>
+              <w:t>8</w:t>
+            </w:r>
+            <w:r>
+              <w:rPr>
+                <w:noProof/>
+                <w:webHidden/>
+              </w:rPr>
+              <w:fldChar w:fldCharType="end"/>
+            </w:r>
+          </w:hyperlink>
+        </w:p>
+        <w:p>
+          <w:pPr>
+            <w:pStyle w:val="TM2"/>
+            <w:tabs>
+              <w:tab w:val="left" w:pos="800"/>
+              <w:tab w:val="right" w:leader="dot" w:pos="9056"/>
+            </w:tabs>
+            <w:rPr>
+              <w:rFonts w:eastAsiaTheme="minorEastAsia" w:cstheme="minorBidi"/>
+              <w:b w:val="0"/>
+              <w:noProof/>
+              <w:sz w:val="24"/>
+              <w:szCs w:val="24"/>
+              <w:lang w:eastAsia="fr-FR" w:bidi="ar-SA"/>
+            </w:rPr>
+          </w:pPr>
+          <w:hyperlink w:anchor="_Toc438304763" w:history="1">
+            <w:r>
+              <w:rPr>
+                <w:rStyle w:val="Lienhypertexte"/>
+                <w:noProof/>
+              </w:rPr>
+              <w:t>B.</w:t>
+            </w:r>
+            <w:r>
+              <w:rPr>
+                <w:rFonts w:eastAsiaTheme="minorEastAsia" w:cstheme="minorBidi"/>
                 <w:b w:val="0"/>
                 <w:noProof/>
-              </w:rPr>
-              <w:t>Analyse générale de la carte</w:t>
-            </w:r>
-            <w:r>
-              <w:rPr>
-                <w:b w:val="0"/>
-                <w:noProof/>
-                <w:webHidden/>
+                <w:sz w:val="24"/>
+                <w:szCs w:val="24"/>
+                <w:lang w:eastAsia="fr-FR" w:bidi="ar-SA"/>
               </w:rPr>
               <w:tab/>
             </w:r>
             <w:r>
               <w:rPr>
-                <w:b w:val="0"/>
+                <w:rStyle w:val="Lienhypertexte"/>
+                <w:noProof/>
+              </w:rPr>
+              <w:t>Carte électronique</w:t>
+            </w:r>
+            <w:r>
+              <w:rPr>
+                <w:noProof/>
+                <w:webHidden/>
+              </w:rPr>
+              <w:tab/>
+            </w:r>
+            <w:r>
+              <w:rPr>
                 <w:noProof/>
                 <w:webHidden/>
               </w:rPr>
@@ -1491,22 +2138,19 @@
             </w:r>
             <w:r>
               <w:rPr>
-                <w:b w:val="0"/>
-                <w:noProof/>
-                <w:webHidden/>
-              </w:rPr>
-              <w:instrText xml:space="preserve"> PAGEREF _Toc436726462 \h </w:instrText>
-            </w:r>
-            <w:r>
-              <w:rPr>
-                <w:b w:val="0"/>
-                <w:noProof/>
-                <w:webHidden/>
-              </w:rPr>
-            </w:r>
-            <w:r>
-              <w:rPr>
-                <w:b w:val="0"/>
+                <w:noProof/>
+                <w:webHidden/>
+              </w:rPr>
+              <w:instrText xml:space="preserve"> PAGEREF _Toc438304763 \h </w:instrText>
+            </w:r>
+            <w:r>
+              <w:rPr>
+                <w:noProof/>
+                <w:webHidden/>
+              </w:rPr>
+            </w:r>
+            <w:r>
+              <w:rPr>
                 <w:noProof/>
                 <w:webHidden/>
               </w:rPr>
@@ -1514,15 +2158,13 @@
             </w:r>
             <w:r>
               <w:rPr>
-                <w:b w:val="0"/>
-                <w:noProof/>
-                <w:webHidden/>
-              </w:rPr>
-              <w:t>4</w:t>
-            </w:r>
-            <w:r>
-              <w:rPr>
-                <w:b w:val="0"/>
+                <w:noProof/>
+                <w:webHidden/>
+              </w:rPr>
+              <w:t>8</w:t>
+            </w:r>
+            <w:r>
+              <w:rPr>
                 <w:noProof/>
                 <w:webHidden/>
               </w:rPr>
@@ -1534,41 +2176,42 @@
           <w:pPr>
             <w:pStyle w:val="TM1"/>
             <w:tabs>
-              <w:tab w:val="left" w:pos="480"/>
+              <w:tab w:val="left" w:pos="600"/>
               <w:tab w:val="right" w:leader="dot" w:pos="9056"/>
             </w:tabs>
             <w:rPr>
+              <w:rFonts w:eastAsiaTheme="minorEastAsia" w:cstheme="minorBidi"/>
               <w:b w:val="0"/>
               <w:noProof/>
+              <w:lang w:eastAsia="fr-FR" w:bidi="ar-SA"/>
             </w:rPr>
           </w:pPr>
-          <w:hyperlink w:anchor="_Toc436726463" w:history="1">
+          <w:hyperlink w:anchor="_Toc438304764" w:history="1">
             <w:r>
               <w:rPr>
                 <w:rStyle w:val="Lienhypertexte"/>
+                <w:noProof/>
+              </w:rPr>
+              <w:t>III.</w:t>
+            </w:r>
+            <w:r>
+              <w:rPr>
+                <w:rFonts w:eastAsiaTheme="minorEastAsia" w:cstheme="minorBidi"/>
                 <w:b w:val="0"/>
                 <w:noProof/>
-              </w:rPr>
-              <w:t>II.</w:t>
-            </w:r>
-            <w:r>
-              <w:rPr>
-                <w:b w:val="0"/>
-                <w:noProof/>
+                <w:lang w:eastAsia="fr-FR" w:bidi="ar-SA"/>
               </w:rPr>
               <w:tab/>
             </w:r>
             <w:r>
               <w:rPr>
                 <w:rStyle w:val="Lienhypertexte"/>
-                <w:b w:val="0"/>
-                <w:noProof/>
-              </w:rPr>
-              <w:t>Analyse et conception de la partie électronique</w:t>
-            </w:r>
-            <w:r>
-              <w:rPr>
-                <w:b w:val="0"/>
+                <w:noProof/>
+              </w:rPr>
+              <w:t>Analyse et conception de la partie logicielle</w:t>
+            </w:r>
+            <w:r>
+              <w:rPr>
                 <w:noProof/>
                 <w:webHidden/>
               </w:rPr>
@@ -1576,7 +2219,6 @@
             </w:r>
             <w:r>
               <w:rPr>
-                <w:b w:val="0"/>
                 <w:noProof/>
                 <w:webHidden/>
               </w:rPr>
@@ -1584,22 +2226,19 @@
             </w:r>
             <w:r>
               <w:rPr>
-                <w:b w:val="0"/>
-                <w:noProof/>
-                <w:webHidden/>
-              </w:rPr>
-              <w:instrText xml:space="preserve"> PAGEREF _Toc436726463 \h </w:instrText>
-            </w:r>
-            <w:r>
-              <w:rPr>
-                <w:b w:val="0"/>
-                <w:noProof/>
-                <w:webHidden/>
-              </w:rPr>
-            </w:r>
-            <w:r>
-              <w:rPr>
-                <w:b w:val="0"/>
+                <w:noProof/>
+                <w:webHidden/>
+              </w:rPr>
+              <w:instrText xml:space="preserve"> PAGEREF _Toc438304764 \h </w:instrText>
+            </w:r>
+            <w:r>
+              <w:rPr>
+                <w:noProof/>
+                <w:webHidden/>
+              </w:rPr>
+            </w:r>
+            <w:r>
+              <w:rPr>
                 <w:noProof/>
                 <w:webHidden/>
               </w:rPr>
@@ -1607,294 +2246,13 @@
             </w:r>
             <w:r>
               <w:rPr>
-                <w:b w:val="0"/>
-                <w:noProof/>
-                <w:webHidden/>
-              </w:rPr>
-              <w:t>4</w:t>
-            </w:r>
-            <w:r>
-              <w:rPr>
-                <w:b w:val="0"/>
-                <w:noProof/>
-                <w:webHidden/>
-              </w:rPr>
-              <w:fldChar w:fldCharType="end"/>
-            </w:r>
-          </w:hyperlink>
-        </w:p>
-        <w:p>
-          <w:pPr>
-            <w:pStyle w:val="TM2"/>
-            <w:tabs>
-              <w:tab w:val="left" w:pos="720"/>
-              <w:tab w:val="right" w:leader="dot" w:pos="9056"/>
-            </w:tabs>
-            <w:rPr>
-              <w:b w:val="0"/>
-              <w:noProof/>
-            </w:rPr>
-          </w:pPr>
-          <w:hyperlink w:anchor="_Toc436726464" w:history="1">
-            <w:r>
-              <w:rPr>
-                <w:rStyle w:val="Lienhypertexte"/>
-                <w:b w:val="0"/>
-                <w:noProof/>
-              </w:rPr>
-              <w:t>A.</w:t>
-            </w:r>
-            <w:r>
-              <w:rPr>
-                <w:b w:val="0"/>
-                <w:noProof/>
-              </w:rPr>
-              <w:tab/>
-            </w:r>
-            <w:r>
-              <w:rPr>
-                <w:rStyle w:val="Lienhypertexte"/>
-                <w:b w:val="0"/>
-                <w:noProof/>
-              </w:rPr>
-              <w:t>Choix des composants</w:t>
-            </w:r>
-            <w:r>
-              <w:rPr>
-                <w:b w:val="0"/>
-                <w:noProof/>
-                <w:webHidden/>
-              </w:rPr>
-              <w:tab/>
-            </w:r>
-            <w:r>
-              <w:rPr>
-                <w:b w:val="0"/>
-                <w:noProof/>
-                <w:webHidden/>
-              </w:rPr>
-              <w:fldChar w:fldCharType="begin"/>
-            </w:r>
-            <w:r>
-              <w:rPr>
-                <w:b w:val="0"/>
-                <w:noProof/>
-                <w:webHidden/>
-              </w:rPr>
-              <w:instrText xml:space="preserve"> PAGEREF _Toc436726464 \h </w:instrText>
-            </w:r>
-            <w:r>
-              <w:rPr>
-                <w:b w:val="0"/>
-                <w:noProof/>
-                <w:webHidden/>
-              </w:rPr>
-            </w:r>
-            <w:r>
-              <w:rPr>
-                <w:b w:val="0"/>
-                <w:noProof/>
-                <w:webHidden/>
-              </w:rPr>
-              <w:fldChar w:fldCharType="separate"/>
-            </w:r>
-            <w:r>
-              <w:rPr>
-                <w:b w:val="0"/>
-                <w:noProof/>
-                <w:webHidden/>
-              </w:rPr>
-              <w:t>4</w:t>
-            </w:r>
-            <w:r>
-              <w:rPr>
-                <w:b w:val="0"/>
-                <w:noProof/>
-                <w:webHidden/>
-              </w:rPr>
-              <w:fldChar w:fldCharType="end"/>
-            </w:r>
-          </w:hyperlink>
-        </w:p>
-        <w:p>
-          <w:pPr>
-            <w:pStyle w:val="TM2"/>
-            <w:tabs>
-              <w:tab w:val="left" w:pos="720"/>
-              <w:tab w:val="right" w:leader="dot" w:pos="9056"/>
-            </w:tabs>
-            <w:rPr>
-              <w:b w:val="0"/>
-              <w:noProof/>
-            </w:rPr>
-          </w:pPr>
-          <w:hyperlink w:anchor="_Toc436726465" w:history="1">
-            <w:r>
-              <w:rPr>
-                <w:rStyle w:val="Lienhypertexte"/>
-                <w:b w:val="0"/>
-                <w:noProof/>
-              </w:rPr>
-              <w:t>B.</w:t>
-            </w:r>
-            <w:r>
-              <w:rPr>
-                <w:b w:val="0"/>
-                <w:noProof/>
-              </w:rPr>
-              <w:tab/>
-            </w:r>
-            <w:r>
-              <w:rPr>
-                <w:rStyle w:val="Lienhypertexte"/>
-                <w:b w:val="0"/>
-                <w:noProof/>
-              </w:rPr>
-              <w:t>Carte électronique</w:t>
-            </w:r>
-            <w:r>
-              <w:rPr>
-                <w:b w:val="0"/>
-                <w:noProof/>
-                <w:webHidden/>
-              </w:rPr>
-              <w:tab/>
-            </w:r>
-            <w:r>
-              <w:rPr>
-                <w:b w:val="0"/>
-                <w:noProof/>
-                <w:webHidden/>
-              </w:rPr>
-              <w:fldChar w:fldCharType="begin"/>
-            </w:r>
-            <w:r>
-              <w:rPr>
-                <w:b w:val="0"/>
-                <w:noProof/>
-                <w:webHidden/>
-              </w:rPr>
-              <w:instrText xml:space="preserve"> PAGEREF _Toc436726465 \h </w:instrText>
-            </w:r>
-            <w:r>
-              <w:rPr>
-                <w:b w:val="0"/>
-                <w:noProof/>
-                <w:webHidden/>
-              </w:rPr>
-            </w:r>
-            <w:r>
-              <w:rPr>
-                <w:b w:val="0"/>
-                <w:noProof/>
-                <w:webHidden/>
-              </w:rPr>
-              <w:fldChar w:fldCharType="separate"/>
-            </w:r>
-            <w:r>
-              <w:rPr>
-                <w:b w:val="0"/>
-                <w:noProof/>
-                <w:webHidden/>
-              </w:rPr>
-              <w:t>4</w:t>
-            </w:r>
-            <w:r>
-              <w:rPr>
-                <w:b w:val="0"/>
-                <w:noProof/>
-                <w:webHidden/>
-              </w:rPr>
-              <w:fldChar w:fldCharType="end"/>
-            </w:r>
-          </w:hyperlink>
-        </w:p>
-        <w:p>
-          <w:pPr>
-            <w:pStyle w:val="TM1"/>
-            <w:tabs>
-              <w:tab w:val="left" w:pos="720"/>
-              <w:tab w:val="right" w:leader="dot" w:pos="9056"/>
-            </w:tabs>
-            <w:rPr>
-              <w:b w:val="0"/>
-              <w:noProof/>
-            </w:rPr>
-          </w:pPr>
-          <w:hyperlink w:anchor="_Toc436726466" w:history="1">
-            <w:r>
-              <w:rPr>
-                <w:rStyle w:val="Lienhypertexte"/>
-                <w:b w:val="0"/>
-                <w:noProof/>
-              </w:rPr>
-              <w:t>III.</w:t>
-            </w:r>
-            <w:r>
-              <w:rPr>
-                <w:b w:val="0"/>
-                <w:noProof/>
-              </w:rPr>
-              <w:tab/>
-            </w:r>
-            <w:r>
-              <w:rPr>
-                <w:rStyle w:val="Lienhypertexte"/>
-                <w:b w:val="0"/>
-                <w:noProof/>
-              </w:rPr>
-              <w:t>Analyse et conception de la partie électronique</w:t>
-            </w:r>
-            <w:r>
-              <w:rPr>
-                <w:b w:val="0"/>
-                <w:noProof/>
-                <w:webHidden/>
-              </w:rPr>
-              <w:tab/>
-            </w:r>
-            <w:r>
-              <w:rPr>
-                <w:b w:val="0"/>
-                <w:noProof/>
-                <w:webHidden/>
-              </w:rPr>
-              <w:fldChar w:fldCharType="begin"/>
-            </w:r>
-            <w:r>
-              <w:rPr>
-                <w:b w:val="0"/>
-                <w:noProof/>
-                <w:webHidden/>
-              </w:rPr>
-              <w:instrText xml:space="preserve"> PAGEREF _Toc436726466 \h </w:instrText>
-            </w:r>
-            <w:r>
-              <w:rPr>
-                <w:b w:val="0"/>
-                <w:noProof/>
-                <w:webHidden/>
-              </w:rPr>
-            </w:r>
-            <w:r>
-              <w:rPr>
-                <w:b w:val="0"/>
-                <w:noProof/>
-                <w:webHidden/>
-              </w:rPr>
-              <w:fldChar w:fldCharType="separate"/>
-            </w:r>
-            <w:r>
-              <w:rPr>
-                <w:b w:val="0"/>
-                <w:noProof/>
-                <w:webHidden/>
-              </w:rPr>
-              <w:t>4</w:t>
-            </w:r>
-            <w:r>
-              <w:rPr>
-                <w:b w:val="0"/>
+                <w:noProof/>
+                <w:webHidden/>
+              </w:rPr>
+              <w:t>8</w:t>
+            </w:r>
+            <w:r>
+              <w:rPr>
                 <w:noProof/>
                 <w:webHidden/>
               </w:rPr>
@@ -1932,14 +2290,14 @@
           <w:rFonts w:asciiTheme="minorHAnsi" w:hAnsiTheme="minorHAnsi"/>
         </w:rPr>
       </w:pPr>
-      <w:bookmarkStart w:id="1" w:name="_Toc436726461"/>
+      <w:bookmarkStart w:id="2" w:name="_Toc438304754"/>
       <w:r>
         <w:rPr>
           <w:rFonts w:asciiTheme="minorHAnsi" w:hAnsiTheme="minorHAnsi"/>
         </w:rPr>
         <w:t>Cahier d’analyse et modele</w:t>
       </w:r>
-      <w:bookmarkEnd w:id="1"/>
+      <w:bookmarkEnd w:id="2"/>
     </w:p>
     <w:p>
       <w:pPr>
@@ -1949,11 +2307,11 @@
           <w:numId w:val="1"/>
         </w:numPr>
       </w:pPr>
-      <w:bookmarkStart w:id="2" w:name="_Toc436726462"/>
+      <w:bookmarkStart w:id="3" w:name="_Toc438304755"/>
       <w:r>
         <w:t>Analyse générale de la carte</w:t>
       </w:r>
-      <w:bookmarkEnd w:id="2"/>
+      <w:bookmarkEnd w:id="3"/>
     </w:p>
     <w:p>
       <w:pPr>
@@ -1963,9 +2321,11 @@
           <w:numId w:val="3"/>
         </w:numPr>
       </w:pPr>
+      <w:bookmarkStart w:id="4" w:name="_Toc438304756"/>
       <w:r>
         <w:t>Intégration dans l’existant</w:t>
       </w:r>
+      <w:bookmarkEnd w:id="4"/>
     </w:p>
     <w:p>
       <w:r>
@@ -2071,7 +2431,15 @@
         <w:t>BIAS : une carte de contrôle d’asservissement par PLL (</w:t>
       </w:r>
       <w:r>
-        <w:t>Phase-Locked Loop</w:t>
+        <w:t>Phase-</w:t>
+      </w:r>
+      <w:proofErr w:type="spellStart"/>
+      <w:r>
+        <w:t>Locked</w:t>
+      </w:r>
+      <w:proofErr w:type="spellEnd"/>
+      <w:r>
+        <w:t xml:space="preserve"> Loop</w:t>
       </w:r>
       <w:r>
         <w:t>).</w:t>
@@ -2110,7 +2478,23 @@
         </w:numPr>
       </w:pPr>
       <w:r>
-        <w:t>REX : une carte qui détecte le deshuntage du train, qui enregistre la position gps du train a cet instant et qui envoi ces informations à un serveur distant. C’est l’objet de ce projet.</w:t>
+        <w:t xml:space="preserve">REX : une carte qui détecte le </w:t>
+      </w:r>
+      <w:proofErr w:type="spellStart"/>
+      <w:r>
+        <w:t>deshuntage</w:t>
+      </w:r>
+      <w:proofErr w:type="spellEnd"/>
+      <w:r>
+        <w:t xml:space="preserve"> du train, qui enregistre la position </w:t>
+      </w:r>
+      <w:proofErr w:type="spellStart"/>
+      <w:r>
+        <w:t>gps</w:t>
+      </w:r>
+      <w:proofErr w:type="spellEnd"/>
+      <w:r>
+        <w:t xml:space="preserve"> du train a cet instant et qui envoi ces informations à un serveur distant. C’est l’objet de ce projet.</w:t>
       </w:r>
     </w:p>
     <w:p>
@@ -2129,8 +2513,6 @@
       <w:r>
         <w:t>Comme on peut le voir sur le schéma ci-dessus, la carte REX, sujet de mon projet, vient s’interfacer au système déjà existant. En aucun cas cette carte ne modifie le fonctionnement de l’existant. La carte s’ajoute seulement de manière à récupérer des informations pour les envoyer sur un serveur externe.</w:t>
       </w:r>
-      <w:bookmarkStart w:id="3" w:name="_GoBack"/>
-      <w:bookmarkEnd w:id="3"/>
     </w:p>
     <w:p>
       <w:pPr>
@@ -2140,39 +2522,2133 @@
           <w:numId w:val="1"/>
         </w:numPr>
       </w:pPr>
-      <w:bookmarkStart w:id="4" w:name="_Toc436726463"/>
+      <w:bookmarkStart w:id="5" w:name="_Toc438304757"/>
       <w:r>
         <w:t>Analyse et conception de la partie électronique</w:t>
       </w:r>
-      <w:bookmarkEnd w:id="4"/>
+      <w:bookmarkEnd w:id="5"/>
     </w:p>
     <w:p>
       <w:pPr>
         <w:pStyle w:val="Titre2"/>
         <w:numPr>
           <w:ilvl w:val="0"/>
-          <w:numId w:val="2"/>
+          <w:numId w:val="6"/>
         </w:numPr>
       </w:pPr>
-      <w:bookmarkStart w:id="5" w:name="_Toc436726464"/>
-      <w:r>
-        <w:t>Choix des composants</w:t>
-      </w:r>
-      <w:bookmarkEnd w:id="5"/>
+      <w:bookmarkStart w:id="6" w:name="_Toc438304758"/>
+      <w:r>
+        <w:t>Choix</w:t>
+      </w:r>
+      <w:r>
+        <w:t xml:space="preserve"> des composants</w:t>
+      </w:r>
+      <w:bookmarkEnd w:id="6"/>
+    </w:p>
+    <w:p>
+      <w:pPr>
+        <w:pStyle w:val="Titre3"/>
+        <w:numPr>
+          <w:ilvl w:val="0"/>
+          <w:numId w:val="7"/>
+        </w:numPr>
+      </w:pPr>
+      <w:bookmarkStart w:id="7" w:name="_Toc438304759"/>
+      <w:r>
+        <w:t>Carte de base</w:t>
+      </w:r>
+      <w:bookmarkEnd w:id="7"/>
+    </w:p>
+    <w:p>
+      <w:r>
+        <w:t xml:space="preserve">La carte de base est la carte avec laquelle va s’interfacer la carte électronique qui s’intègrera dans le boitier </w:t>
+      </w:r>
+      <w:r>
+        <w:t>placé</w:t>
+      </w:r>
+      <w:r>
+        <w:t xml:space="preserve"> sous le train. L’idéal serait d’avoir une carte qui possède un GPS et une puce 3G mais il est tout à fait possible d’utiliser des </w:t>
+      </w:r>
+      <w:proofErr w:type="spellStart"/>
+      <w:r>
+        <w:t>shield</w:t>
+      </w:r>
+      <w:proofErr w:type="spellEnd"/>
+      <w:r>
+        <w:t xml:space="preserve"> ou des puces GPS ou 3G externes. Il faut également que la carte ait au moins deux convertisseurs analogiques/numériques. Une bonne quantité de mémoire est également préconisé pour enregistrer les mesures. L’encombrement de la carte ne doit pas être trop important de manière à ce qu’elle s’intègre </w:t>
+      </w:r>
+      <w:r>
+        <w:t xml:space="preserve">facilement </w:t>
+      </w:r>
+      <w:r>
+        <w:t>dans le boitier.</w:t>
+      </w:r>
+    </w:p>
+    <w:p/>
+    <w:p>
+      <w:pPr>
+        <w:rPr>
+          <w:u w:val="single"/>
+        </w:rPr>
+      </w:pPr>
+      <w:r>
+        <w:rPr>
+          <w:u w:val="single"/>
+        </w:rPr>
+        <w:t xml:space="preserve">Première solution : </w:t>
+      </w:r>
+      <w:proofErr w:type="spellStart"/>
+      <w:r>
+        <w:rPr>
+          <w:u w:val="single"/>
+        </w:rPr>
+        <w:t>Arduino</w:t>
+      </w:r>
+      <w:proofErr w:type="spellEnd"/>
+      <w:r>
+        <w:rPr>
+          <w:u w:val="single"/>
+        </w:rPr>
+        <w:t xml:space="preserve"> + </w:t>
+      </w:r>
+      <w:proofErr w:type="spellStart"/>
+      <w:r>
+        <w:rPr>
+          <w:u w:val="single"/>
+        </w:rPr>
+        <w:t>Shield</w:t>
+      </w:r>
+      <w:proofErr w:type="spellEnd"/>
+      <w:r>
+        <w:rPr>
+          <w:u w:val="single"/>
+        </w:rPr>
+        <w:t xml:space="preserve"> GPS + </w:t>
+      </w:r>
+      <w:proofErr w:type="spellStart"/>
+      <w:r>
+        <w:rPr>
+          <w:u w:val="single"/>
+        </w:rPr>
+        <w:t>Shield</w:t>
+      </w:r>
+      <w:proofErr w:type="spellEnd"/>
+      <w:r>
+        <w:rPr>
+          <w:u w:val="single"/>
+        </w:rPr>
+        <w:t xml:space="preserve"> 3G</w:t>
+      </w:r>
+    </w:p>
+    <w:p>
+      <w:r>
+        <w:t xml:space="preserve">La carte de base : </w:t>
+      </w:r>
+      <w:proofErr w:type="spellStart"/>
+      <w:r>
+        <w:t>Arduino</w:t>
+      </w:r>
+      <w:proofErr w:type="spellEnd"/>
+      <w:r>
+        <w:t xml:space="preserve"> </w:t>
+      </w:r>
+      <w:proofErr w:type="spellStart"/>
+      <w:r>
+        <w:t>Mega</w:t>
+      </w:r>
+      <w:proofErr w:type="spellEnd"/>
+      <w:r>
+        <w:t>. Plus de détails sur cette page :</w:t>
+      </w:r>
+    </w:p>
+    <w:p>
+      <w:r>
+        <w:t xml:space="preserve"> </w:t>
+      </w:r>
+      <w:hyperlink r:id="rId11" w:history="1">
+        <w:r>
+          <w:rPr>
+            <w:rStyle w:val="Lienhypertexte"/>
+          </w:rPr>
+          <w:t>https://www.arduino.cc/en/Main/ArduinoBoardMega2560</w:t>
+        </w:r>
+      </w:hyperlink>
+    </w:p>
+    <w:p>
+      <w:r>
+        <w:t xml:space="preserve">Le </w:t>
+      </w:r>
+      <w:proofErr w:type="spellStart"/>
+      <w:r>
+        <w:t>shield</w:t>
+      </w:r>
+      <w:proofErr w:type="spellEnd"/>
+      <w:r>
+        <w:t xml:space="preserve"> GPS qui peut être trouvé sur cette page :</w:t>
+      </w:r>
+    </w:p>
+    <w:p>
+      <w:hyperlink r:id="rId12" w:history="1">
+        <w:r>
+          <w:rPr>
+            <w:rStyle w:val="Lienhypertexte"/>
+          </w:rPr>
+          <w:t>http://www.generationrobots.com/fr/401115-shield-gps-pour-arduino.html</w:t>
+        </w:r>
+      </w:hyperlink>
+    </w:p>
+    <w:p>
+      <w:r>
+        <w:t xml:space="preserve">Le </w:t>
+      </w:r>
+      <w:proofErr w:type="spellStart"/>
+      <w:r>
+        <w:t>shield</w:t>
+      </w:r>
+      <w:proofErr w:type="spellEnd"/>
+      <w:r>
+        <w:t xml:space="preserve"> 3G qui peut être trouvé sur cette page :</w:t>
+      </w:r>
+    </w:p>
+    <w:p>
+      <w:hyperlink r:id="rId13" w:history="1">
+        <w:r>
+          <w:rPr>
+            <w:rStyle w:val="Lienhypertexte"/>
+          </w:rPr>
+          <w:t>https://hackspark.fr/fr/itead-3g-shield-for-arduino.html</w:t>
+        </w:r>
+      </w:hyperlink>
+    </w:p>
+    <w:p/>
+    <w:p>
+      <w:r>
+        <w:t>Cet ensemble de cartes peut récupérer des informations GPS et les envoyer par 3G. Il possède également les convertisseurs analogiques/numériques nécessaires.</w:t>
+      </w:r>
+    </w:p>
+    <w:p>
+      <w:r>
+        <w:t xml:space="preserve">Les problèmes potentiels sont la possible </w:t>
+      </w:r>
+      <w:r>
+        <w:t>incompatibilité</w:t>
+      </w:r>
+      <w:r>
+        <w:t xml:space="preserve"> des différents </w:t>
+      </w:r>
+      <w:proofErr w:type="spellStart"/>
+      <w:r>
+        <w:t>shields</w:t>
+      </w:r>
+      <w:proofErr w:type="spellEnd"/>
+      <w:r>
+        <w:t xml:space="preserve"> ce qui obligerait à n’en utiliser qu’un des deux. Cela veut dire aussi qu’une des deux puces (GPS ou 3G) serait déportée sur la carte électronique sur laquelle s’interfacera cette carte de base.</w:t>
+      </w:r>
+    </w:p>
+    <w:p/>
+    <w:p>
+      <w:pPr>
+        <w:rPr>
+          <w:u w:val="single"/>
+        </w:rPr>
+      </w:pPr>
+      <w:r>
+        <w:rPr>
+          <w:u w:val="single"/>
+        </w:rPr>
+        <w:t>Deuxième solution : ODROID-XU4</w:t>
+      </w:r>
+    </w:p>
+    <w:p>
+      <w:r>
+        <w:t xml:space="preserve">Carte de base : </w:t>
+      </w:r>
+      <w:r>
+        <w:t>ODROID-XU4</w:t>
+      </w:r>
+      <w:r>
+        <w:t xml:space="preserve"> qui peut être trouvé sur cette page :</w:t>
+      </w:r>
+    </w:p>
+    <w:p>
+      <w:hyperlink r:id="rId14" w:history="1">
+        <w:r>
+          <w:rPr>
+            <w:rStyle w:val="Lienhypertexte"/>
+          </w:rPr>
+          <w:t>http://www.hardkernel.com/main/products/prdt_info.php</w:t>
+        </w:r>
+      </w:hyperlink>
+    </w:p>
+    <w:p/>
+    <w:p>
+      <w:pPr>
+        <w:rPr>
+          <w:u w:val="single"/>
+        </w:rPr>
+      </w:pPr>
+      <w:r>
+        <w:rPr>
+          <w:u w:val="single"/>
+        </w:rPr>
+        <w:t xml:space="preserve">Troisième solution : </w:t>
+      </w:r>
+      <w:proofErr w:type="spellStart"/>
+      <w:r>
+        <w:rPr>
+          <w:u w:val="single"/>
+        </w:rPr>
+        <w:t>mbed</w:t>
+      </w:r>
+      <w:proofErr w:type="spellEnd"/>
+      <w:r>
+        <w:rPr>
+          <w:u w:val="single"/>
+        </w:rPr>
+        <w:t xml:space="preserve"> u-blox-C027</w:t>
+      </w:r>
+    </w:p>
+    <w:p>
+      <w:r>
+        <w:t>Carte de base : u-blox-C027. Plus d’informations disponibles sur cette page :</w:t>
+      </w:r>
+    </w:p>
+    <w:p>
+      <w:hyperlink r:id="rId15" w:history="1">
+        <w:r>
+          <w:rPr>
+            <w:rStyle w:val="Lienhypertexte"/>
+          </w:rPr>
+          <w:t>https://developer.mbed.org/platforms/u-blox-C027/</w:t>
+        </w:r>
+      </w:hyperlink>
+    </w:p>
+    <w:p/>
+    <w:p>
+      <w:r>
+        <w:t xml:space="preserve">Sur cette carte, les modules 3G et GPS sont intégrés. Il n’y a donc pas besoin d’utiliser des </w:t>
+      </w:r>
+      <w:proofErr w:type="spellStart"/>
+      <w:r>
+        <w:t>shields</w:t>
+      </w:r>
+      <w:proofErr w:type="spellEnd"/>
+      <w:r>
+        <w:t xml:space="preserve"> ou des composants externes.</w:t>
+      </w:r>
+    </w:p>
+    <w:p>
+      <w:pPr>
+        <w:rPr>
+          <w:u w:val="single"/>
+        </w:rPr>
+      </w:pPr>
+    </w:p>
+    <w:tbl>
+      <w:tblPr>
+        <w:tblStyle w:val="Grilledutableau"/>
+        <w:tblW w:w="9067" w:type="dxa"/>
+        <w:tblLook w:val="04A0" w:firstRow="1" w:lastRow="0" w:firstColumn="1" w:lastColumn="0" w:noHBand="0" w:noVBand="1"/>
+      </w:tblPr>
+      <w:tblGrid>
+        <w:gridCol w:w="1308"/>
+        <w:gridCol w:w="1283"/>
+        <w:gridCol w:w="1283"/>
+        <w:gridCol w:w="1283"/>
+        <w:gridCol w:w="1342"/>
+        <w:gridCol w:w="1283"/>
+        <w:gridCol w:w="1285"/>
+      </w:tblGrid>
+      <w:tr>
+        <w:trPr>
+          <w:cantSplit/>
+          <w:trHeight w:val="1550"/>
+        </w:trPr>
+        <w:tc>
+          <w:tcPr>
+            <w:tcW w:w="1308" w:type="dxa"/>
+            <w:textDirection w:val="btLr"/>
+          </w:tcPr>
+          <w:p/>
+        </w:tc>
+        <w:tc>
+          <w:tcPr>
+            <w:tcW w:w="1283" w:type="dxa"/>
+            <w:textDirection w:val="btLr"/>
+          </w:tcPr>
+          <w:p>
+            <w:r>
+              <w:t xml:space="preserve">  </w:t>
+            </w:r>
+            <w:r>
+              <w:t>GPS</w:t>
+            </w:r>
+          </w:p>
+        </w:tc>
+        <w:tc>
+          <w:tcPr>
+            <w:tcW w:w="1283" w:type="dxa"/>
+            <w:textDirection w:val="btLr"/>
+          </w:tcPr>
+          <w:p>
+            <w:r>
+              <w:t xml:space="preserve">  </w:t>
+            </w:r>
+            <w:r>
+              <w:t>3G</w:t>
+            </w:r>
+          </w:p>
+        </w:tc>
+        <w:tc>
+          <w:tcPr>
+            <w:tcW w:w="1283" w:type="dxa"/>
+            <w:textDirection w:val="btLr"/>
+          </w:tcPr>
+          <w:p>
+            <w:r>
+              <w:t xml:space="preserve">  </w:t>
+            </w:r>
+            <w:r>
+              <w:t>CAN</w:t>
+            </w:r>
+          </w:p>
+        </w:tc>
+        <w:tc>
+          <w:tcPr>
+            <w:tcW w:w="1342" w:type="dxa"/>
+            <w:textDirection w:val="btLr"/>
+          </w:tcPr>
+          <w:p>
+            <w:r>
+              <w:t xml:space="preserve">  </w:t>
+            </w:r>
+            <w:r>
+              <w:t>Mémoire</w:t>
+            </w:r>
+          </w:p>
+        </w:tc>
+        <w:tc>
+          <w:tcPr>
+            <w:tcW w:w="1283" w:type="dxa"/>
+            <w:textDirection w:val="btLr"/>
+          </w:tcPr>
+          <w:p>
+            <w:r>
+              <w:t xml:space="preserve">  </w:t>
+            </w:r>
+            <w:r>
+              <w:t>Encombrement</w:t>
+            </w:r>
+          </w:p>
+        </w:tc>
+        <w:tc>
+          <w:tcPr>
+            <w:tcW w:w="1285" w:type="dxa"/>
+            <w:textDirection w:val="btLr"/>
+          </w:tcPr>
+          <w:p>
+            <w:r>
+              <w:t xml:space="preserve">  </w:t>
+            </w:r>
+            <w:r>
+              <w:t>Prix</w:t>
+            </w:r>
+          </w:p>
+        </w:tc>
+      </w:tr>
+      <w:tr>
+        <w:trPr>
+          <w:trHeight w:val="593"/>
+        </w:trPr>
+        <w:tc>
+          <w:tcPr>
+            <w:tcW w:w="1308" w:type="dxa"/>
+          </w:tcPr>
+          <w:p>
+            <w:r>
+              <w:t xml:space="preserve">Solution </w:t>
+            </w:r>
+            <w:proofErr w:type="spellStart"/>
+            <w:r>
+              <w:t>Arduino</w:t>
+            </w:r>
+            <w:proofErr w:type="spellEnd"/>
+          </w:p>
+        </w:tc>
+        <w:tc>
+          <w:tcPr>
+            <w:tcW w:w="1283" w:type="dxa"/>
+          </w:tcPr>
+          <w:p>
+            <w:r>
+              <w:t>Ok</w:t>
+            </w:r>
+          </w:p>
+        </w:tc>
+        <w:tc>
+          <w:tcPr>
+            <w:tcW w:w="1283" w:type="dxa"/>
+          </w:tcPr>
+          <w:p>
+            <w:r>
+              <w:t>Ok</w:t>
+            </w:r>
+          </w:p>
+        </w:tc>
+        <w:tc>
+          <w:tcPr>
+            <w:tcW w:w="1283" w:type="dxa"/>
+          </w:tcPr>
+          <w:p>
+            <w:r>
+              <w:t>O</w:t>
+            </w:r>
+            <w:r>
+              <w:t>k</w:t>
+            </w:r>
+          </w:p>
+        </w:tc>
+        <w:tc>
+          <w:tcPr>
+            <w:tcW w:w="1342" w:type="dxa"/>
+          </w:tcPr>
+          <w:p>
+            <w:r>
+              <w:t>32ko</w:t>
+            </w:r>
+          </w:p>
+        </w:tc>
+        <w:tc>
+          <w:tcPr>
+            <w:tcW w:w="1283" w:type="dxa"/>
+          </w:tcPr>
+          <w:p>
+            <w:r>
+              <w:t>ok</w:t>
+            </w:r>
+          </w:p>
+        </w:tc>
+        <w:tc>
+          <w:tcPr>
+            <w:tcW w:w="1285" w:type="dxa"/>
+          </w:tcPr>
+          <w:p>
+            <w:r>
+              <w:t>165€</w:t>
+            </w:r>
+          </w:p>
+        </w:tc>
+      </w:tr>
+      <w:tr>
+        <w:trPr>
+          <w:trHeight w:val="282"/>
+        </w:trPr>
+        <w:tc>
+          <w:tcPr>
+            <w:tcW w:w="1308" w:type="dxa"/>
+          </w:tcPr>
+          <w:p>
+            <w:r>
+              <w:t xml:space="preserve">Solution </w:t>
+            </w:r>
+            <w:proofErr w:type="spellStart"/>
+            <w:r>
+              <w:t>Odroid</w:t>
+            </w:r>
+            <w:proofErr w:type="spellEnd"/>
+          </w:p>
+        </w:tc>
+        <w:tc>
+          <w:tcPr>
+            <w:tcW w:w="1283" w:type="dxa"/>
+          </w:tcPr>
+          <w:p>
+            <w:r>
+              <w:t>Non mais modules disponibles</w:t>
+            </w:r>
+          </w:p>
+        </w:tc>
+        <w:tc>
+          <w:tcPr>
+            <w:tcW w:w="1283" w:type="dxa"/>
+          </w:tcPr>
+          <w:p>
+            <w:r>
+              <w:t>non</w:t>
+            </w:r>
+          </w:p>
+        </w:tc>
+        <w:tc>
+          <w:tcPr>
+            <w:tcW w:w="1283" w:type="dxa"/>
+          </w:tcPr>
+          <w:p>
+            <w:r>
+              <w:t>non</w:t>
+            </w:r>
+          </w:p>
+        </w:tc>
+        <w:tc>
+          <w:tcPr>
+            <w:tcW w:w="1342" w:type="dxa"/>
+          </w:tcPr>
+          <w:p>
+            <w:r>
+              <w:t>2Go</w:t>
+            </w:r>
+          </w:p>
+        </w:tc>
+        <w:tc>
+          <w:tcPr>
+            <w:tcW w:w="1283" w:type="dxa"/>
+          </w:tcPr>
+          <w:p>
+            <w:r>
+              <w:t>ok</w:t>
+            </w:r>
+          </w:p>
+        </w:tc>
+        <w:tc>
+          <w:tcPr>
+            <w:tcW w:w="1285" w:type="dxa"/>
+          </w:tcPr>
+          <w:p>
+            <w:r>
+              <w:t>100€ (sans le module 3G)</w:t>
+            </w:r>
+          </w:p>
+        </w:tc>
+      </w:tr>
+      <w:tr>
+        <w:trPr>
+          <w:trHeight w:val="296"/>
+        </w:trPr>
+        <w:tc>
+          <w:tcPr>
+            <w:tcW w:w="1308" w:type="dxa"/>
+          </w:tcPr>
+          <w:p>
+            <w:r>
+              <w:t xml:space="preserve">Solution </w:t>
+            </w:r>
+            <w:proofErr w:type="spellStart"/>
+            <w:r>
+              <w:t>mbed</w:t>
+            </w:r>
+            <w:proofErr w:type="spellEnd"/>
+          </w:p>
+        </w:tc>
+        <w:tc>
+          <w:tcPr>
+            <w:tcW w:w="1283" w:type="dxa"/>
+          </w:tcPr>
+          <w:p>
+            <w:r>
+              <w:t>Ok</w:t>
+            </w:r>
+          </w:p>
+        </w:tc>
+        <w:tc>
+          <w:tcPr>
+            <w:tcW w:w="1283" w:type="dxa"/>
+          </w:tcPr>
+          <w:p>
+            <w:r>
+              <w:t>Ok</w:t>
+            </w:r>
+          </w:p>
+        </w:tc>
+        <w:tc>
+          <w:tcPr>
+            <w:tcW w:w="1283" w:type="dxa"/>
+          </w:tcPr>
+          <w:p>
+            <w:r>
+              <w:t>Ok</w:t>
+            </w:r>
+          </w:p>
+        </w:tc>
+        <w:tc>
+          <w:tcPr>
+            <w:tcW w:w="1342" w:type="dxa"/>
+          </w:tcPr>
+          <w:p>
+            <w:r>
+              <w:t>512ko</w:t>
+            </w:r>
+          </w:p>
+        </w:tc>
+        <w:tc>
+          <w:tcPr>
+            <w:tcW w:w="1283" w:type="dxa"/>
+          </w:tcPr>
+          <w:p>
+            <w:r>
+              <w:t>ok</w:t>
+            </w:r>
+          </w:p>
+        </w:tc>
+        <w:tc>
+          <w:tcPr>
+            <w:tcW w:w="1285" w:type="dxa"/>
+          </w:tcPr>
+          <w:p>
+            <w:r>
+              <w:t>100€</w:t>
+            </w:r>
+          </w:p>
+        </w:tc>
+      </w:tr>
+    </w:tbl>
+    <w:p>
+      <w:pPr>
+        <w:rPr>
+          <w:u w:val="single"/>
+        </w:rPr>
+      </w:pPr>
+    </w:p>
+    <w:p>
+      <w:r>
+        <w:t xml:space="preserve">Compte tenu de tous les paramètres, on voit que la carte </w:t>
+      </w:r>
+      <w:proofErr w:type="spellStart"/>
+      <w:r>
+        <w:t>Ublox</w:t>
+      </w:r>
+      <w:proofErr w:type="spellEnd"/>
+      <w:r>
+        <w:t xml:space="preserve"> C027 semble offrir le plus de sécurité</w:t>
+      </w:r>
+      <w:r>
+        <w:t xml:space="preserve"> car tous les composants nécessaires sont présents</w:t>
+      </w:r>
+      <w:r>
+        <w:t xml:space="preserve">. </w:t>
+      </w:r>
+      <w:r>
+        <w:t>De plus, son prix est plus intéressant que d’</w:t>
+      </w:r>
+      <w:r>
+        <w:t>acheter tous les composants séparément</w:t>
+      </w:r>
+      <w:r>
+        <w:t xml:space="preserve">. En effet, un microcontrôleur plus une puce GPS plus un modem 3G sont des composants qui coûtent assez cher. </w:t>
+      </w:r>
+      <w:r>
+        <w:t xml:space="preserve">C’est donc </w:t>
+      </w:r>
+      <w:r>
+        <w:t xml:space="preserve">la carte </w:t>
+      </w:r>
+      <w:proofErr w:type="spellStart"/>
+      <w:r>
+        <w:t>mbed</w:t>
+      </w:r>
+      <w:proofErr w:type="spellEnd"/>
+      <w:r>
+        <w:t xml:space="preserve"> </w:t>
+      </w:r>
+      <w:proofErr w:type="spellStart"/>
+      <w:r>
+        <w:t>Ublox</w:t>
+      </w:r>
+      <w:proofErr w:type="spellEnd"/>
+      <w:r>
+        <w:t xml:space="preserve"> C027 </w:t>
+      </w:r>
+      <w:r>
+        <w:t>que nous choisissons pour notre projet.</w:t>
+      </w:r>
+    </w:p>
+    <w:p/>
+    <w:p>
+      <w:pPr>
+        <w:pStyle w:val="Titre3"/>
+        <w:numPr>
+          <w:ilvl w:val="0"/>
+          <w:numId w:val="7"/>
+        </w:numPr>
+      </w:pPr>
+      <w:bookmarkStart w:id="8" w:name="_Toc438304760"/>
+      <w:r>
+        <w:t>Mesure du courant dans la boucle primai</w:t>
+      </w:r>
+      <w:r>
+        <w:t>r</w:t>
+      </w:r>
+      <w:r>
+        <w:t>e</w:t>
+      </w:r>
+      <w:bookmarkEnd w:id="8"/>
+    </w:p>
+    <w:p>
+      <w:r>
+        <w:t>L’objectif est de mesurer un courant circulant dans la boucle primaire du système. Ce courant doit être mesuré à une fréquence de 147kHz et peut être entre 1A et 30A.</w:t>
+      </w:r>
+    </w:p>
+    <w:p/>
+    <w:p>
+      <w:r>
+        <w:rPr>
+          <w:noProof/>
+          <w:lang w:eastAsia="fr-FR"/>
+        </w:rPr>
+        <w:drawing>
+          <wp:anchor distT="0" distB="0" distL="114300" distR="114300" simplePos="0" relativeHeight="251659264" behindDoc="0" locked="0" layoutInCell="1" allowOverlap="1" wp14:anchorId="0CB1BA5F" wp14:editId="3C370C99">
+            <wp:simplePos x="0" y="0"/>
+            <wp:positionH relativeFrom="column">
+              <wp:posOffset>2125980</wp:posOffset>
+            </wp:positionH>
+            <wp:positionV relativeFrom="paragraph">
+              <wp:posOffset>814070</wp:posOffset>
+            </wp:positionV>
+            <wp:extent cx="1715135" cy="2248535"/>
+            <wp:effectExtent l="0" t="0" r="12065" b="12065"/>
+            <wp:wrapTopAndBottom/>
+            <wp:docPr id="18" name="Image 18" descr="../Entrée/Photos/thumb_IMG_1206_1024.jpg"/>
+            <wp:cNvGraphicFramePr>
+              <a:graphicFrameLocks xmlns:a="http://schemas.openxmlformats.org/drawingml/2006/main" noChangeAspect="1"/>
+            </wp:cNvGraphicFramePr>
+            <a:graphic xmlns:a="http://schemas.openxmlformats.org/drawingml/2006/main">
+              <a:graphicData uri="http://schemas.openxmlformats.org/drawingml/2006/picture">
+                <pic:pic xmlns:pic="http://schemas.openxmlformats.org/drawingml/2006/picture">
+                  <pic:nvPicPr>
+                    <pic:cNvPr id="0" name="Picture 3" descr="../Entrée/Photos/thumb_IMG_1206_1024.jpg"/>
+                    <pic:cNvPicPr>
+                      <a:picLocks noChangeAspect="1" noChangeArrowheads="1"/>
+                    </pic:cNvPicPr>
+                  </pic:nvPicPr>
+                  <pic:blipFill rotWithShape="1">
+                    <a:blip r:embed="rId16">
+                      <a:extLst>
+                        <a:ext uri="{28A0092B-C50C-407E-A947-70E740481C1C}">
+                          <a14:useLocalDpi xmlns:a14="http://schemas.microsoft.com/office/drawing/2010/main" val="0"/>
+                        </a:ext>
+                      </a:extLst>
+                    </a:blip>
+                    <a:srcRect l="26368" t="32808" r="40936" b="10012"/>
+                    <a:stretch/>
+                  </pic:blipFill>
+                  <pic:spPr bwMode="auto">
+                    <a:xfrm>
+                      <a:off x="0" y="0"/>
+                      <a:ext cx="1715135" cy="2248535"/>
+                    </a:xfrm>
+                    <a:prstGeom prst="rect">
+                      <a:avLst/>
+                    </a:prstGeom>
+                    <a:noFill/>
+                    <a:ln>
+                      <a:noFill/>
+                    </a:ln>
+                    <a:extLst>
+                      <a:ext uri="{53640926-AAD7-44D8-BBD7-CCE9431645EC}">
+                        <a14:shadowObscured xmlns:a14="http://schemas.microsoft.com/office/drawing/2010/main"/>
+                      </a:ext>
+                      <a:ext uri="{FAA26D3D-D897-4be2-8F04-BA451C77F1D7}">
+                        <ma14:placeholderFlag xmlns:ma14="http://schemas.microsoft.com/office/mac/drawingml/2011/main"/>
+                      </a:ext>
+                    </a:extLst>
+                  </pic:spPr>
+                </pic:pic>
+              </a:graphicData>
+            </a:graphic>
+            <wp14:sizeRelH relativeFrom="page">
+              <wp14:pctWidth>0</wp14:pctWidth>
+            </wp14:sizeRelH>
+            <wp14:sizeRelV relativeFrom="page">
+              <wp14:pctHeight>0</wp14:pctHeight>
+            </wp14:sizeRelV>
+          </wp:anchor>
+        </w:drawing>
+      </w:r>
+      <w:r>
+        <w:t xml:space="preserve">Deux solutions sont proposées sur la carte « Mesure courant » de </w:t>
+      </w:r>
+      <w:proofErr w:type="spellStart"/>
+      <w:r>
+        <w:t>Sectronic</w:t>
+      </w:r>
+      <w:proofErr w:type="spellEnd"/>
+      <w:r>
+        <w:t xml:space="preserve"> (58905). La première solution consiste à mettre en place un tore sur le </w:t>
+      </w:r>
+      <w:proofErr w:type="spellStart"/>
+      <w:r>
+        <w:t>pcb</w:t>
+      </w:r>
+      <w:proofErr w:type="spellEnd"/>
+      <w:r>
+        <w:t xml:space="preserve"> et à amplifier le signal pour avoir une tension exploitable, image du courant le traversant. Cette méthode requiert de bonnes connaissances physiques et de CAO (Conception Assistée par Ordinateur) pour pouvoir être mise en place.</w:t>
+      </w:r>
+    </w:p>
+    <w:p/>
+    <w:p>
+      <w:r>
+        <w:t xml:space="preserve">La deuxième méthode est l’utilisation d’une grosse inductance. Le principe est le même c’est à dire que le courant doit </w:t>
+      </w:r>
+      <w:r>
+        <w:t>passer au centre de</w:t>
+      </w:r>
+      <w:r>
+        <w:t xml:space="preserve"> l’inductance pour pouvoir être mesuré.</w:t>
+      </w:r>
+    </w:p>
+    <w:p>
+      <w:r>
+        <w:rPr>
+          <w:noProof/>
+          <w:color w:val="FF0000"/>
+          <w:lang w:eastAsia="fr-FR" w:bidi="ar-SA"/>
+        </w:rPr>
+        <w:drawing>
+          <wp:anchor distT="0" distB="0" distL="114300" distR="114300" simplePos="0" relativeHeight="251660288" behindDoc="0" locked="0" layoutInCell="1" allowOverlap="1" wp14:anchorId="4792F783" wp14:editId="40DF1C09">
+            <wp:simplePos x="0" y="0"/>
+            <wp:positionH relativeFrom="column">
+              <wp:posOffset>1437005</wp:posOffset>
+            </wp:positionH>
+            <wp:positionV relativeFrom="paragraph">
+              <wp:posOffset>179705</wp:posOffset>
+            </wp:positionV>
+            <wp:extent cx="2690495" cy="2172970"/>
+            <wp:effectExtent l="0" t="0" r="1905" b="11430"/>
+            <wp:wrapTopAndBottom/>
+            <wp:docPr id="16" name="Image 16" descr="../../../../../../Desktop/IMG_"/>
+            <wp:cNvGraphicFramePr>
+              <a:graphicFrameLocks xmlns:a="http://schemas.openxmlformats.org/drawingml/2006/main" noChangeAspect="1"/>
+            </wp:cNvGraphicFramePr>
+            <a:graphic xmlns:a="http://schemas.openxmlformats.org/drawingml/2006/main">
+              <a:graphicData uri="http://schemas.openxmlformats.org/drawingml/2006/picture">
+                <pic:pic xmlns:pic="http://schemas.openxmlformats.org/drawingml/2006/picture">
+                  <pic:nvPicPr>
+                    <pic:cNvPr id="0" name="Picture 1" descr="../../../../../../Desktop/IMG_"/>
+                    <pic:cNvPicPr>
+                      <a:picLocks noChangeAspect="1" noChangeArrowheads="1"/>
+                    </pic:cNvPicPr>
+                  </pic:nvPicPr>
+                  <pic:blipFill rotWithShape="1">
+                    <a:blip r:embed="rId17" cstate="print">
+                      <a:extLst>
+                        <a:ext uri="{28A0092B-C50C-407E-A947-70E740481C1C}">
+                          <a14:useLocalDpi xmlns:a14="http://schemas.microsoft.com/office/drawing/2010/main" val="0"/>
+                        </a:ext>
+                      </a:extLst>
+                    </a:blip>
+                    <a:srcRect l="21074" t="10479" r="24102" b="30481"/>
+                    <a:stretch/>
+                  </pic:blipFill>
+                  <pic:spPr bwMode="auto">
+                    <a:xfrm>
+                      <a:off x="0" y="0"/>
+                      <a:ext cx="2690495" cy="2172970"/>
+                    </a:xfrm>
+                    <a:prstGeom prst="rect">
+                      <a:avLst/>
+                    </a:prstGeom>
+                    <a:noFill/>
+                    <a:ln>
+                      <a:noFill/>
+                    </a:ln>
+                    <a:extLst>
+                      <a:ext uri="{53640926-AAD7-44D8-BBD7-CCE9431645EC}">
+                        <a14:shadowObscured xmlns:a14="http://schemas.microsoft.com/office/drawing/2010/main"/>
+                      </a:ext>
+                      <a:ext uri="{FAA26D3D-D897-4be2-8F04-BA451C77F1D7}">
+                        <ma14:placeholderFlag xmlns:ma14="http://schemas.microsoft.com/office/mac/drawingml/2011/main"/>
+                      </a:ext>
+                    </a:extLst>
+                  </pic:spPr>
+                </pic:pic>
+              </a:graphicData>
+            </a:graphic>
+            <wp14:sizeRelH relativeFrom="page">
+              <wp14:pctWidth>0</wp14:pctWidth>
+            </wp14:sizeRelH>
+            <wp14:sizeRelV relativeFrom="page">
+              <wp14:pctHeight>0</wp14:pctHeight>
+            </wp14:sizeRelV>
+          </wp:anchor>
+        </w:drawing>
+      </w:r>
+    </w:p>
+    <w:p/>
+    <w:p>
+      <w:r>
+        <w:t>L</w:t>
+      </w:r>
+      <w:r>
+        <w:t xml:space="preserve">a troisième méthode est d’utiliser un dispositif du même type que celui déployé pour mesurer le courant dans la boucle secondaire (mais adapté au niveau diamètre de la boucle de la sonde). On pourrait imaginer un modèle </w:t>
+      </w:r>
+      <w:proofErr w:type="spellStart"/>
+      <w:r>
+        <w:t>MiniFlex</w:t>
+      </w:r>
+      <w:proofErr w:type="spellEnd"/>
+      <w:r>
+        <w:t xml:space="preserve"> MA200 de la pince ampérométrique de la marque Chauvin Arnoux. </w:t>
+      </w:r>
+    </w:p>
+    <w:p/>
+    <w:p>
+      <w:pPr>
+        <w:jc w:val="center"/>
+      </w:pPr>
+      <w:r>
+        <w:rPr>
+          <w:noProof/>
+          <w:lang w:eastAsia="fr-FR"/>
+        </w:rPr>
+        <w:drawing>
+          <wp:inline distT="0" distB="0" distL="0" distR="0" wp14:anchorId="78CDB4CB" wp14:editId="5501D635">
+            <wp:extent cx="1795568" cy="1941594"/>
+            <wp:effectExtent l="0" t="0" r="8255" b="0"/>
+            <wp:docPr id="3" name="Image 3"/>
+            <wp:cNvGraphicFramePr>
+              <a:graphicFrameLocks xmlns:a="http://schemas.openxmlformats.org/drawingml/2006/main" noChangeAspect="1"/>
+            </wp:cNvGraphicFramePr>
+            <a:graphic xmlns:a="http://schemas.openxmlformats.org/drawingml/2006/main">
+              <a:graphicData uri="http://schemas.openxmlformats.org/drawingml/2006/picture">
+                <pic:pic xmlns:pic="http://schemas.openxmlformats.org/drawingml/2006/picture">
+                  <pic:nvPicPr>
+                    <pic:cNvPr id="3" name="temp.tiff"/>
+                    <pic:cNvPicPr/>
+                  </pic:nvPicPr>
+                  <pic:blipFill rotWithShape="1">
+                    <a:blip r:embed="rId18" cstate="print">
+                      <a:extLst>
+                        <a:ext uri="{28A0092B-C50C-407E-A947-70E740481C1C}">
+                          <a14:useLocalDpi xmlns:a14="http://schemas.microsoft.com/office/drawing/2010/main" val="0"/>
+                        </a:ext>
+                      </a:extLst>
+                    </a:blip>
+                    <a:srcRect t="5831"/>
+                    <a:stretch/>
+                  </pic:blipFill>
+                  <pic:spPr bwMode="auto">
+                    <a:xfrm>
+                      <a:off x="0" y="0"/>
+                      <a:ext cx="1798827" cy="1945118"/>
+                    </a:xfrm>
+                    <a:prstGeom prst="rect">
+                      <a:avLst/>
+                    </a:prstGeom>
+                    <a:ln>
+                      <a:noFill/>
+                    </a:ln>
+                    <a:extLst>
+                      <a:ext uri="{53640926-AAD7-44D8-BBD7-CCE9431645EC}">
+                        <a14:shadowObscured xmlns:a14="http://schemas.microsoft.com/office/drawing/2010/main"/>
+                      </a:ext>
+                      <a:ext uri="{FAA26D3D-D897-4be2-8F04-BA451C77F1D7}">
+                        <ma14:placeholderFlag xmlns:ma14="http://schemas.microsoft.com/office/mac/drawingml/2011/main"/>
+                      </a:ext>
+                    </a:extLst>
+                  </pic:spPr>
+                </pic:pic>
+              </a:graphicData>
+            </a:graphic>
+          </wp:inline>
+        </w:drawing>
+      </w:r>
+    </w:p>
+    <w:p/>
+    <w:p>
+      <w:r>
+        <w:t>Après discutions avec le client, la possibilité d’utiliser une grosse inductance est abandonnée. Il ne nous reste donc que deux solutions envisageables.</w:t>
+      </w:r>
+    </w:p>
+    <w:p/>
+    <w:tbl>
+      <w:tblPr>
+        <w:tblStyle w:val="Grilledutableau"/>
+        <w:tblW w:w="0" w:type="auto"/>
+        <w:tblLook w:val="04A0" w:firstRow="1" w:lastRow="0" w:firstColumn="1" w:lastColumn="0" w:noHBand="0" w:noVBand="1"/>
+      </w:tblPr>
+      <w:tblGrid>
+        <w:gridCol w:w="2547"/>
+        <w:gridCol w:w="3490"/>
+        <w:gridCol w:w="3019"/>
+      </w:tblGrid>
+      <w:tr>
+        <w:tc>
+          <w:tcPr>
+            <w:tcW w:w="2547" w:type="dxa"/>
+            <w:shd w:val="clear" w:color="auto" w:fill="D9D9D9" w:themeFill="background1" w:themeFillShade="D9"/>
+          </w:tcPr>
+          <w:p>
+            <w:r>
+              <w:t>Solution</w:t>
+            </w:r>
+          </w:p>
+        </w:tc>
+        <w:tc>
+          <w:tcPr>
+            <w:tcW w:w="3490" w:type="dxa"/>
+            <w:shd w:val="clear" w:color="auto" w:fill="D9D9D9" w:themeFill="background1" w:themeFillShade="D9"/>
+          </w:tcPr>
+          <w:p>
+            <w:r>
+              <w:t>Avantages</w:t>
+            </w:r>
+          </w:p>
+        </w:tc>
+        <w:tc>
+          <w:tcPr>
+            <w:tcW w:w="3019" w:type="dxa"/>
+            <w:shd w:val="clear" w:color="auto" w:fill="D9D9D9" w:themeFill="background1" w:themeFillShade="D9"/>
+          </w:tcPr>
+          <w:p>
+            <w:r>
+              <w:t>Inconvénients</w:t>
+            </w:r>
+          </w:p>
+        </w:tc>
+      </w:tr>
+      <w:tr>
+        <w:tc>
+          <w:tcPr>
+            <w:tcW w:w="2547" w:type="dxa"/>
+          </w:tcPr>
+          <w:p>
+            <w:r>
+              <w:t>Tore sur PCB</w:t>
+            </w:r>
+          </w:p>
+        </w:tc>
+        <w:tc>
+          <w:tcPr>
+            <w:tcW w:w="3490" w:type="dxa"/>
+          </w:tcPr>
+          <w:p>
+            <w:pPr>
+              <w:pStyle w:val="Pardeliste"/>
+              <w:numPr>
+                <w:ilvl w:val="0"/>
+                <w:numId w:val="8"/>
+              </w:numPr>
+              <w:spacing w:before="0" w:after="0" w:line="240" w:lineRule="auto"/>
+            </w:pPr>
+            <w:proofErr w:type="spellStart"/>
+            <w:r>
+              <w:t>Sectronic</w:t>
+            </w:r>
+            <w:proofErr w:type="spellEnd"/>
+            <w:r>
+              <w:t xml:space="preserve"> l’a déjà </w:t>
+            </w:r>
+            <w:proofErr w:type="gramStart"/>
+            <w:r>
+              <w:t>fait</w:t>
+            </w:r>
+            <w:proofErr w:type="gramEnd"/>
+            <w:r>
+              <w:t xml:space="preserve"> et a validé son bon fonctionnement.</w:t>
+            </w:r>
+          </w:p>
+          <w:p/>
+        </w:tc>
+        <w:tc>
+          <w:tcPr>
+            <w:tcW w:w="3019" w:type="dxa"/>
+          </w:tcPr>
+          <w:p>
+            <w:pPr>
+              <w:pStyle w:val="Pardeliste"/>
+              <w:numPr>
+                <w:ilvl w:val="0"/>
+                <w:numId w:val="8"/>
+              </w:numPr>
+              <w:spacing w:before="0" w:after="0" w:line="240" w:lineRule="auto"/>
+            </w:pPr>
+            <w:r>
+              <w:t>Connaissances nécessaires en physiques et CAO car grosse partie adaptation de signal.</w:t>
+            </w:r>
+          </w:p>
+          <w:p>
+            <w:pPr>
+              <w:pStyle w:val="Pardeliste"/>
+              <w:numPr>
+                <w:ilvl w:val="0"/>
+                <w:numId w:val="8"/>
+              </w:numPr>
+              <w:spacing w:before="0" w:after="0" w:line="240" w:lineRule="auto"/>
+            </w:pPr>
+            <w:r>
+              <w:t>Sensible aux CEM</w:t>
+            </w:r>
+          </w:p>
+        </w:tc>
+      </w:tr>
+      <w:tr>
+        <w:tc>
+          <w:tcPr>
+            <w:tcW w:w="2547" w:type="dxa"/>
+          </w:tcPr>
+          <w:p>
+            <w:r>
+              <w:t>Pince ampérométrique</w:t>
+            </w:r>
+          </w:p>
+        </w:tc>
+        <w:tc>
+          <w:tcPr>
+            <w:tcW w:w="3490" w:type="dxa"/>
+          </w:tcPr>
+          <w:p>
+            <w:pPr>
+              <w:pStyle w:val="Pardeliste"/>
+              <w:numPr>
+                <w:ilvl w:val="0"/>
+                <w:numId w:val="8"/>
+              </w:numPr>
+              <w:spacing w:before="0" w:after="0" w:line="240" w:lineRule="auto"/>
+            </w:pPr>
+            <w:r>
+              <w:t>Modulable, si le projet évolue, on peut mesurer un autre courant</w:t>
+            </w:r>
+          </w:p>
+          <w:p>
+            <w:pPr>
+              <w:pStyle w:val="Pardeliste"/>
+              <w:numPr>
+                <w:ilvl w:val="0"/>
+                <w:numId w:val="8"/>
+              </w:numPr>
+              <w:spacing w:before="0" w:after="0" w:line="240" w:lineRule="auto"/>
+            </w:pPr>
+            <w:r>
+              <w:t>Plus simple à mettre en œuvre</w:t>
+            </w:r>
+          </w:p>
+        </w:tc>
+        <w:tc>
+          <w:tcPr>
+            <w:tcW w:w="3019" w:type="dxa"/>
+          </w:tcPr>
+          <w:p>
+            <w:pPr>
+              <w:pStyle w:val="Pardeliste"/>
+              <w:numPr>
+                <w:ilvl w:val="0"/>
+                <w:numId w:val="8"/>
+              </w:numPr>
+              <w:spacing w:before="0" w:after="0" w:line="240" w:lineRule="auto"/>
+            </w:pPr>
+            <w:r>
+              <w:t>Prix</w:t>
+            </w:r>
+          </w:p>
+          <w:p>
+            <w:pPr>
+              <w:pStyle w:val="Pardeliste"/>
+              <w:numPr>
+                <w:ilvl w:val="0"/>
+                <w:numId w:val="8"/>
+              </w:numPr>
+              <w:spacing w:before="0" w:after="0" w:line="240" w:lineRule="auto"/>
+            </w:pPr>
+            <w:r>
+              <w:t>Encombrant</w:t>
+            </w:r>
+          </w:p>
+          <w:p>
+            <w:pPr>
+              <w:pStyle w:val="Pardeliste"/>
+              <w:numPr>
+                <w:ilvl w:val="0"/>
+                <w:numId w:val="8"/>
+              </w:numPr>
+              <w:spacing w:before="0" w:after="0" w:line="240" w:lineRule="auto"/>
+            </w:pPr>
+            <w:r>
+              <w:t>Sensible aux CEM</w:t>
+            </w:r>
+          </w:p>
+        </w:tc>
+      </w:tr>
+    </w:tbl>
+    <w:p/>
+    <w:p>
+      <w:r>
+        <w:t xml:space="preserve">Après avoir rencontré le client de </w:t>
+      </w:r>
+      <w:proofErr w:type="spellStart"/>
+      <w:r>
+        <w:t>Sectronic</w:t>
+      </w:r>
+      <w:proofErr w:type="spellEnd"/>
+      <w:r>
+        <w:t xml:space="preserve">, la solution de la pince </w:t>
+      </w:r>
+      <w:proofErr w:type="spellStart"/>
+      <w:r>
+        <w:t>améprométrique</w:t>
+      </w:r>
+      <w:proofErr w:type="spellEnd"/>
+      <w:r>
+        <w:t xml:space="preserve"> est choisie.</w:t>
+      </w:r>
+    </w:p>
+    <w:p/>
+    <w:p>
+      <w:pPr>
+        <w:pStyle w:val="Titre3"/>
+        <w:numPr>
+          <w:ilvl w:val="0"/>
+          <w:numId w:val="7"/>
+        </w:numPr>
+      </w:pPr>
+      <w:bookmarkStart w:id="9" w:name="_Toc438304761"/>
+      <w:r>
+        <w:t>Mesure du courant dans la boucle secondaire</w:t>
+      </w:r>
+      <w:bookmarkEnd w:id="9"/>
+    </w:p>
+    <w:p>
+      <w:r>
+        <w:t xml:space="preserve">Les contraintes pour réaliser la </w:t>
+      </w:r>
+      <w:proofErr w:type="gramStart"/>
+      <w:r>
+        <w:t>mesure  dans</w:t>
+      </w:r>
+      <w:proofErr w:type="gramEnd"/>
+      <w:r>
+        <w:t xml:space="preserve"> la boucle secondaire du circuit sont :</w:t>
+      </w:r>
+    </w:p>
+    <w:p>
+      <w:pPr>
+        <w:pStyle w:val="Pardeliste"/>
+        <w:numPr>
+          <w:ilvl w:val="0"/>
+          <w:numId w:val="9"/>
+        </w:numPr>
+        <w:spacing w:before="0" w:after="0" w:line="240" w:lineRule="auto"/>
+        <w:jc w:val="left"/>
+      </w:pPr>
+      <w:r>
+        <w:t>Fréquence de mesure : 147kHz</w:t>
+      </w:r>
+    </w:p>
+    <w:p>
+      <w:pPr>
+        <w:pStyle w:val="Pardeliste"/>
+        <w:numPr>
+          <w:ilvl w:val="0"/>
+          <w:numId w:val="9"/>
+        </w:numPr>
+        <w:spacing w:before="0" w:after="0" w:line="240" w:lineRule="auto"/>
+        <w:jc w:val="left"/>
+      </w:pPr>
+      <w:r>
+        <w:t>Courant à mesurer entre 0,1A et 20A</w:t>
+      </w:r>
+    </w:p>
+    <w:p>
+      <w:pPr>
+        <w:pStyle w:val="Pardeliste"/>
+        <w:numPr>
+          <w:ilvl w:val="0"/>
+          <w:numId w:val="9"/>
+        </w:numPr>
+        <w:spacing w:before="0" w:after="0" w:line="240" w:lineRule="auto"/>
+        <w:jc w:val="left"/>
+      </w:pPr>
+      <w:r>
+        <w:t>Diamètre de la tresse 20/30mm</w:t>
+      </w:r>
+    </w:p>
+    <w:p>
+      <w:pPr>
+        <w:pStyle w:val="Pardeliste"/>
+        <w:numPr>
+          <w:ilvl w:val="0"/>
+          <w:numId w:val="9"/>
+        </w:numPr>
+        <w:spacing w:before="0" w:after="0" w:line="240" w:lineRule="auto"/>
+        <w:jc w:val="left"/>
+      </w:pPr>
+      <w:r>
+        <w:t>Sortie digitale</w:t>
+      </w:r>
+    </w:p>
+    <w:p>
+      <w:r>
+        <w:t xml:space="preserve">En prenant en compte ces contraintes, plusieurs appareils correspondraient. Le premier est la modèle </w:t>
+      </w:r>
+      <w:proofErr w:type="spellStart"/>
+      <w:r>
+        <w:t>MiniFlex</w:t>
+      </w:r>
+      <w:proofErr w:type="spellEnd"/>
+      <w:r>
+        <w:t xml:space="preserve"> MA200 de la pince ampérométrique de la marque Chauvin Arnoux. </w:t>
+      </w:r>
+    </w:p>
+    <w:p>
+      <w:r>
+        <w:t>Comme on peut le voir dans ses spécifications, cette pince supporte des fréquences entre 5Hz et 1MHz.</w:t>
+      </w:r>
+    </w:p>
+    <w:p/>
+    <w:p>
+      <w:r>
+        <w:rPr>
+          <w:noProof/>
+          <w:lang w:eastAsia="fr-FR"/>
+        </w:rPr>
+        <w:drawing>
+          <wp:inline distT="0" distB="0" distL="0" distR="0" wp14:anchorId="1007CA18" wp14:editId="15E0AF9F">
+            <wp:extent cx="5756910" cy="1419225"/>
+            <wp:effectExtent l="0" t="0" r="8890" b="3175"/>
+            <wp:docPr id="4" name="Image 4"/>
+            <wp:cNvGraphicFramePr>
+              <a:graphicFrameLocks xmlns:a="http://schemas.openxmlformats.org/drawingml/2006/main" noChangeAspect="1"/>
+            </wp:cNvGraphicFramePr>
+            <a:graphic xmlns:a="http://schemas.openxmlformats.org/drawingml/2006/main">
+              <a:graphicData uri="http://schemas.openxmlformats.org/drawingml/2006/picture">
+                <pic:pic xmlns:pic="http://schemas.openxmlformats.org/drawingml/2006/picture">
+                  <pic:nvPicPr>
+                    <pic:cNvPr id="4" name="remp.tiff"/>
+                    <pic:cNvPicPr/>
+                  </pic:nvPicPr>
+                  <pic:blipFill>
+                    <a:blip r:embed="rId19" cstate="print">
+                      <a:extLst>
+                        <a:ext uri="{28A0092B-C50C-407E-A947-70E740481C1C}">
+                          <a14:useLocalDpi xmlns:a14="http://schemas.microsoft.com/office/drawing/2010/main" val="0"/>
+                        </a:ext>
+                      </a:extLst>
+                    </a:blip>
+                    <a:stretch>
+                      <a:fillRect/>
+                    </a:stretch>
+                  </pic:blipFill>
+                  <pic:spPr>
+                    <a:xfrm>
+                      <a:off x="0" y="0"/>
+                      <a:ext cx="5756910" cy="1419225"/>
+                    </a:xfrm>
+                    <a:prstGeom prst="rect">
+                      <a:avLst/>
+                    </a:prstGeom>
+                  </pic:spPr>
+                </pic:pic>
+              </a:graphicData>
+            </a:graphic>
+          </wp:inline>
+        </w:drawing>
+      </w:r>
+    </w:p>
+    <w:p/>
+    <w:p>
+      <w:r>
+        <w:t>Une autre solution serait l’utilisation d’une</w:t>
+      </w:r>
+      <w:r>
+        <w:t xml:space="preserve"> sonde CWT1LF de la marque PEM.</w:t>
+      </w:r>
+    </w:p>
+    <w:p>
+      <w:r>
+        <w:rPr>
+          <w:noProof/>
+          <w:lang w:eastAsia="fr-FR" w:bidi="ar-SA"/>
+        </w:rPr>
+        <w:drawing>
+          <wp:inline distT="0" distB="0" distL="0" distR="0" wp14:anchorId="344BFEFC" wp14:editId="1F45553C">
+            <wp:extent cx="5748655" cy="973666"/>
+            <wp:effectExtent l="0" t="0" r="0" b="0"/>
+            <wp:docPr id="6" name="Image 6" descr="../../../../../../Desktop/Capture%20d’écran%202015-12-19%20a"/>
+            <wp:cNvGraphicFramePr>
+              <a:graphicFrameLocks xmlns:a="http://schemas.openxmlformats.org/drawingml/2006/main" noChangeAspect="1"/>
+            </wp:cNvGraphicFramePr>
+            <a:graphic xmlns:a="http://schemas.openxmlformats.org/drawingml/2006/main">
+              <a:graphicData uri="http://schemas.openxmlformats.org/drawingml/2006/picture">
+                <pic:pic xmlns:pic="http://schemas.openxmlformats.org/drawingml/2006/picture">
+                  <pic:nvPicPr>
+                    <pic:cNvPr id="0" name="Picture 1" descr="../../../../../../Desktop/Capture%20d’écran%202015-12-19%20a"/>
+                    <pic:cNvPicPr>
+                      <a:picLocks noChangeAspect="1" noChangeArrowheads="1"/>
+                    </pic:cNvPicPr>
+                  </pic:nvPicPr>
+                  <pic:blipFill rotWithShape="1">
+                    <a:blip r:embed="rId20">
+                      <a:extLst>
+                        <a:ext uri="{28A0092B-C50C-407E-A947-70E740481C1C}">
+                          <a14:useLocalDpi xmlns:a14="http://schemas.microsoft.com/office/drawing/2010/main" val="0"/>
+                        </a:ext>
+                      </a:extLst>
+                    </a:blip>
+                    <a:srcRect b="2523"/>
+                    <a:stretch/>
+                  </pic:blipFill>
+                  <pic:spPr bwMode="auto">
+                    <a:xfrm>
+                      <a:off x="0" y="0"/>
+                      <a:ext cx="5748655" cy="973666"/>
+                    </a:xfrm>
+                    <a:prstGeom prst="rect">
+                      <a:avLst/>
+                    </a:prstGeom>
+                    <a:noFill/>
+                    <a:ln>
+                      <a:noFill/>
+                    </a:ln>
+                    <a:extLst>
+                      <a:ext uri="{53640926-AAD7-44D8-BBD7-CCE9431645EC}">
+                        <a14:shadowObscured xmlns:a14="http://schemas.microsoft.com/office/drawing/2010/main"/>
+                      </a:ext>
+                    </a:extLst>
+                  </pic:spPr>
+                </pic:pic>
+              </a:graphicData>
+            </a:graphic>
+          </wp:inline>
+        </w:drawing>
+      </w:r>
+    </w:p>
+    <w:p/>
+    <w:p>
+      <w:r>
+        <w:t>Après discussion avec la SNCF, le besoin a légèrement évolué et le courant à mesurer n’est plus celui circulant dans les tresses de masse mais celui qui circule dans l’essieu. C’est pour cette raison que seule la sonde de la marque PEM est envisageable car c’est la seule dont la boucle permet de faire le tour de l’essieu. On est sûr de ça car des essais ont déjà été réalisés sur des trains grâce à cette sonde.</w:t>
+      </w:r>
+    </w:p>
+    <w:p/>
+    <w:p>
+      <w:pPr>
+        <w:pStyle w:val="Titre3"/>
+        <w:numPr>
+          <w:ilvl w:val="0"/>
+          <w:numId w:val="7"/>
+        </w:numPr>
+      </w:pPr>
+      <w:bookmarkStart w:id="10" w:name="_Toc438304762"/>
+      <w:r>
+        <w:t>Etude de la quantité de mémoire requise</w:t>
+      </w:r>
+      <w:bookmarkEnd w:id="10"/>
+    </w:p>
+    <w:p>
+      <w:r>
+        <w:t>Sachant que nous devons réaliser 10 mesures par seconde et qu’on envoi les informations au serveur tous les jours. Il faut envoyer les informations suivantes :</w:t>
+      </w:r>
+    </w:p>
+    <w:p/>
+    <w:tbl>
+      <w:tblPr>
+        <w:tblStyle w:val="Grilledutableau"/>
+        <w:tblW w:w="0" w:type="auto"/>
+        <w:tblLook w:val="04A0" w:firstRow="1" w:lastRow="0" w:firstColumn="1" w:lastColumn="0" w:noHBand="0" w:noVBand="1"/>
+      </w:tblPr>
+      <w:tblGrid>
+        <w:gridCol w:w="4528"/>
+        <w:gridCol w:w="4528"/>
+      </w:tblGrid>
+      <w:tr>
+        <w:tc>
+          <w:tcPr>
+            <w:tcW w:w="4528" w:type="dxa"/>
+            <w:shd w:val="clear" w:color="auto" w:fill="D9D9D9" w:themeFill="background1" w:themeFillShade="D9"/>
+          </w:tcPr>
+          <w:p>
+            <w:r>
+              <w:t>Information</w:t>
+            </w:r>
+          </w:p>
+        </w:tc>
+        <w:tc>
+          <w:tcPr>
+            <w:tcW w:w="4528" w:type="dxa"/>
+            <w:shd w:val="clear" w:color="auto" w:fill="D9D9D9" w:themeFill="background1" w:themeFillShade="D9"/>
+          </w:tcPr>
+          <w:p>
+            <w:r>
+              <w:t>Taille (octets)</w:t>
+            </w:r>
+          </w:p>
+        </w:tc>
+      </w:tr>
+      <w:tr>
+        <w:tc>
+          <w:tcPr>
+            <w:tcW w:w="4528" w:type="dxa"/>
+          </w:tcPr>
+          <w:p>
+            <w:r>
+              <w:t>Courant primaire</w:t>
+            </w:r>
+          </w:p>
+        </w:tc>
+        <w:tc>
+          <w:tcPr>
+            <w:tcW w:w="4528" w:type="dxa"/>
+          </w:tcPr>
+          <w:p>
+            <w:r>
+              <w:t>2</w:t>
+            </w:r>
+          </w:p>
+        </w:tc>
+      </w:tr>
+      <w:tr>
+        <w:tc>
+          <w:tcPr>
+            <w:tcW w:w="4528" w:type="dxa"/>
+          </w:tcPr>
+          <w:p>
+            <w:r>
+              <w:t>Courant secondaire</w:t>
+            </w:r>
+          </w:p>
+        </w:tc>
+        <w:tc>
+          <w:tcPr>
+            <w:tcW w:w="4528" w:type="dxa"/>
+          </w:tcPr>
+          <w:p>
+            <w:r>
+              <w:t>2</w:t>
+            </w:r>
+          </w:p>
+        </w:tc>
+      </w:tr>
+      <w:tr>
+        <w:tc>
+          <w:tcPr>
+            <w:tcW w:w="4528" w:type="dxa"/>
+          </w:tcPr>
+          <w:p>
+            <w:r>
+              <w:t>Position GPS</w:t>
+            </w:r>
+          </w:p>
+        </w:tc>
+        <w:tc>
+          <w:tcPr>
+            <w:tcW w:w="4528" w:type="dxa"/>
+          </w:tcPr>
+          <w:p>
+            <w:r>
+              <w:t>10</w:t>
+            </w:r>
+          </w:p>
+        </w:tc>
+      </w:tr>
+      <w:tr>
+        <w:tc>
+          <w:tcPr>
+            <w:tcW w:w="4528" w:type="dxa"/>
+          </w:tcPr>
+          <w:p>
+            <w:r>
+              <w:t>Vitesse</w:t>
+            </w:r>
+          </w:p>
+        </w:tc>
+        <w:tc>
+          <w:tcPr>
+            <w:tcW w:w="4528" w:type="dxa"/>
+          </w:tcPr>
+          <w:p>
+            <w:r>
+              <w:t>1</w:t>
+            </w:r>
+          </w:p>
+        </w:tc>
+      </w:tr>
+      <w:tr>
+        <w:tc>
+          <w:tcPr>
+            <w:tcW w:w="4528" w:type="dxa"/>
+          </w:tcPr>
+          <w:p>
+            <w:r>
+              <w:t>Date et heure</w:t>
+            </w:r>
+          </w:p>
+        </w:tc>
+        <w:tc>
+          <w:tcPr>
+            <w:tcW w:w="4528" w:type="dxa"/>
+          </w:tcPr>
+          <w:p>
+            <w:r>
+              <w:t>4</w:t>
+            </w:r>
+          </w:p>
+        </w:tc>
+      </w:tr>
+      <w:tr>
+        <w:tc>
+          <w:tcPr>
+            <w:tcW w:w="4528" w:type="dxa"/>
+          </w:tcPr>
+          <w:p>
+            <w:r>
+              <w:t>Numéro engin</w:t>
+            </w:r>
+          </w:p>
+        </w:tc>
+        <w:tc>
+          <w:tcPr>
+            <w:tcW w:w="4528" w:type="dxa"/>
+          </w:tcPr>
+          <w:p>
+            <w:r>
+              <w:t>2</w:t>
+            </w:r>
+          </w:p>
+        </w:tc>
+      </w:tr>
+      <w:tr>
+        <w:tc>
+          <w:tcPr>
+            <w:tcW w:w="4528" w:type="dxa"/>
+            <w:shd w:val="clear" w:color="auto" w:fill="F2F2F2" w:themeFill="background1" w:themeFillShade="F2"/>
+          </w:tcPr>
+          <w:p>
+            <w:r>
+              <w:t>Total</w:t>
+            </w:r>
+          </w:p>
+        </w:tc>
+        <w:tc>
+          <w:tcPr>
+            <w:tcW w:w="4528" w:type="dxa"/>
+            <w:shd w:val="clear" w:color="auto" w:fill="F2F2F2" w:themeFill="background1" w:themeFillShade="F2"/>
+          </w:tcPr>
+          <w:p>
+            <w:r>
+              <w:t>21</w:t>
+            </w:r>
+          </w:p>
+        </w:tc>
+      </w:tr>
+    </w:tbl>
+    <w:p/>
+    <w:p>
+      <w:r>
+        <w:t xml:space="preserve">Il faut donc stocker 21 octets par mesure. On multiplie par 10 mesures par seconde et on atteint 240 octets. Il faut donc 210 * 60 = 12 600 octets par minute. </w:t>
+      </w:r>
+    </w:p>
+    <w:p>
+      <w:r>
+        <w:t xml:space="preserve">Etudions la taille de la mémoire nécessaire pour enregistrer les mesures en fonction du temps de </w:t>
+      </w:r>
+      <w:proofErr w:type="spellStart"/>
+      <w:r>
+        <w:t>déshuntage</w:t>
+      </w:r>
+      <w:proofErr w:type="spellEnd"/>
+      <w:r>
+        <w:t xml:space="preserve"> par jour.</w:t>
+      </w:r>
+    </w:p>
+    <w:p/>
+    <w:tbl>
+      <w:tblPr>
+        <w:tblStyle w:val="Grilledutableau"/>
+        <w:tblW w:w="0" w:type="auto"/>
+        <w:tblLook w:val="04A0" w:firstRow="1" w:lastRow="0" w:firstColumn="1" w:lastColumn="0" w:noHBand="0" w:noVBand="1"/>
+      </w:tblPr>
+      <w:tblGrid>
+        <w:gridCol w:w="4528"/>
+        <w:gridCol w:w="4528"/>
+      </w:tblGrid>
+      <w:tr>
+        <w:tc>
+          <w:tcPr>
+            <w:tcW w:w="4528" w:type="dxa"/>
+            <w:shd w:val="clear" w:color="auto" w:fill="D9D9D9" w:themeFill="background1" w:themeFillShade="D9"/>
+          </w:tcPr>
+          <w:p>
+            <w:r>
+              <w:t xml:space="preserve">Temps </w:t>
+            </w:r>
+            <w:proofErr w:type="spellStart"/>
+            <w:r>
+              <w:t>déshuntage</w:t>
+            </w:r>
+            <w:proofErr w:type="spellEnd"/>
+          </w:p>
+        </w:tc>
+        <w:tc>
+          <w:tcPr>
+            <w:tcW w:w="4528" w:type="dxa"/>
+            <w:shd w:val="clear" w:color="auto" w:fill="D9D9D9" w:themeFill="background1" w:themeFillShade="D9"/>
+          </w:tcPr>
+          <w:p>
+            <w:r>
+              <w:t>Informations à stocker (octets)</w:t>
+            </w:r>
+          </w:p>
+        </w:tc>
+      </w:tr>
+      <w:tr>
+        <w:tc>
+          <w:tcPr>
+            <w:tcW w:w="4528" w:type="dxa"/>
+          </w:tcPr>
+          <w:p>
+            <w:pPr>
+              <w:rPr>
+                <w:color w:val="000000" w:themeColor="text1"/>
+              </w:rPr>
+            </w:pPr>
+            <w:r>
+              <w:rPr>
+                <w:color w:val="000000" w:themeColor="text1"/>
+              </w:rPr>
+              <w:t>3 min</w:t>
+            </w:r>
+          </w:p>
+        </w:tc>
+        <w:tc>
+          <w:tcPr>
+            <w:tcW w:w="4528" w:type="dxa"/>
+          </w:tcPr>
+          <w:p>
+            <w:pPr>
+              <w:rPr>
+                <w:color w:val="000000" w:themeColor="text1"/>
+                <w:lang w:eastAsia="fr-FR"/>
+              </w:rPr>
+            </w:pPr>
+            <w:r>
+              <w:rPr>
+                <w:color w:val="000000" w:themeColor="text1"/>
+              </w:rPr>
+              <w:t>37 8</w:t>
+            </w:r>
+            <w:r>
+              <w:rPr>
+                <w:color w:val="000000" w:themeColor="text1"/>
+              </w:rPr>
+              <w:t xml:space="preserve">00 </w:t>
+            </w:r>
+            <w:r>
+              <w:rPr>
+                <w:rFonts w:cs="Arial"/>
+                <w:color w:val="000000" w:themeColor="text1"/>
+                <w:shd w:val="clear" w:color="auto" w:fill="FFFFFF"/>
+                <w:lang w:eastAsia="fr-FR"/>
+              </w:rPr>
+              <w:t>~</w:t>
+            </w:r>
+            <w:r>
+              <w:rPr>
+                <w:color w:val="000000" w:themeColor="text1"/>
+              </w:rPr>
+              <w:t xml:space="preserve"> 37</w:t>
+            </w:r>
+            <w:r>
+              <w:rPr>
+                <w:color w:val="000000" w:themeColor="text1"/>
+              </w:rPr>
+              <w:t>ko</w:t>
+            </w:r>
+          </w:p>
+        </w:tc>
+      </w:tr>
+      <w:tr>
+        <w:tc>
+          <w:tcPr>
+            <w:tcW w:w="4528" w:type="dxa"/>
+          </w:tcPr>
+          <w:p>
+            <w:pPr>
+              <w:rPr>
+                <w:color w:val="000000" w:themeColor="text1"/>
+              </w:rPr>
+            </w:pPr>
+            <w:r>
+              <w:rPr>
+                <w:color w:val="000000" w:themeColor="text1"/>
+              </w:rPr>
+              <w:t>9 minutes</w:t>
+            </w:r>
+          </w:p>
+        </w:tc>
+        <w:tc>
+          <w:tcPr>
+            <w:tcW w:w="4528" w:type="dxa"/>
+          </w:tcPr>
+          <w:p>
+            <w:pPr>
+              <w:rPr>
+                <w:color w:val="000000" w:themeColor="text1"/>
+              </w:rPr>
+            </w:pPr>
+            <w:r>
+              <w:rPr>
+                <w:color w:val="000000" w:themeColor="text1"/>
+              </w:rPr>
+              <w:t>113 4</w:t>
+            </w:r>
+            <w:r>
+              <w:rPr>
+                <w:color w:val="000000" w:themeColor="text1"/>
+              </w:rPr>
+              <w:t xml:space="preserve">00 </w:t>
+            </w:r>
+            <w:r>
+              <w:rPr>
+                <w:rFonts w:cs="Arial"/>
+                <w:color w:val="000000" w:themeColor="text1"/>
+                <w:shd w:val="clear" w:color="auto" w:fill="FFFFFF"/>
+                <w:lang w:eastAsia="fr-FR"/>
+              </w:rPr>
+              <w:t>~ 111</w:t>
+            </w:r>
+            <w:r>
+              <w:rPr>
+                <w:rFonts w:cs="Arial"/>
+                <w:color w:val="000000" w:themeColor="text1"/>
+                <w:shd w:val="clear" w:color="auto" w:fill="FFFFFF"/>
+                <w:lang w:eastAsia="fr-FR"/>
+              </w:rPr>
+              <w:t>ko</w:t>
+            </w:r>
+          </w:p>
+        </w:tc>
+      </w:tr>
+      <w:tr>
+        <w:tc>
+          <w:tcPr>
+            <w:tcW w:w="4528" w:type="dxa"/>
+          </w:tcPr>
+          <w:p>
+            <w:pPr>
+              <w:rPr>
+                <w:color w:val="000000" w:themeColor="text1"/>
+              </w:rPr>
+            </w:pPr>
+            <w:r>
+              <w:rPr>
+                <w:color w:val="000000" w:themeColor="text1"/>
+              </w:rPr>
+              <w:t>15 minutes</w:t>
+            </w:r>
+          </w:p>
+        </w:tc>
+        <w:tc>
+          <w:tcPr>
+            <w:tcW w:w="4528" w:type="dxa"/>
+          </w:tcPr>
+          <w:p>
+            <w:pPr>
+              <w:rPr>
+                <w:color w:val="000000" w:themeColor="text1"/>
+              </w:rPr>
+            </w:pPr>
+            <w:r>
+              <w:rPr>
+                <w:color w:val="000000" w:themeColor="text1"/>
+              </w:rPr>
+              <w:t>340 2</w:t>
+            </w:r>
+            <w:r>
+              <w:rPr>
+                <w:color w:val="000000" w:themeColor="text1"/>
+              </w:rPr>
+              <w:t xml:space="preserve">00 </w:t>
+            </w:r>
+            <w:r>
+              <w:rPr>
+                <w:rFonts w:cs="Arial"/>
+                <w:color w:val="000000" w:themeColor="text1"/>
+                <w:shd w:val="clear" w:color="auto" w:fill="FFFFFF"/>
+                <w:lang w:eastAsia="fr-FR"/>
+              </w:rPr>
+              <w:t>~ 332</w:t>
+            </w:r>
+            <w:r>
+              <w:rPr>
+                <w:rFonts w:cs="Arial"/>
+                <w:color w:val="000000" w:themeColor="text1"/>
+                <w:shd w:val="clear" w:color="auto" w:fill="FFFFFF"/>
+                <w:lang w:eastAsia="fr-FR"/>
+              </w:rPr>
+              <w:t>ko</w:t>
+            </w:r>
+          </w:p>
+        </w:tc>
+      </w:tr>
+      <w:tr>
+        <w:tc>
+          <w:tcPr>
+            <w:tcW w:w="4528" w:type="dxa"/>
+          </w:tcPr>
+          <w:p>
+            <w:pPr>
+              <w:rPr>
+                <w:color w:val="000000" w:themeColor="text1"/>
+              </w:rPr>
+            </w:pPr>
+            <w:r>
+              <w:rPr>
+                <w:color w:val="000000" w:themeColor="text1"/>
+              </w:rPr>
+              <w:t>45 minutes</w:t>
+            </w:r>
+          </w:p>
+        </w:tc>
+        <w:tc>
+          <w:tcPr>
+            <w:tcW w:w="4528" w:type="dxa"/>
+          </w:tcPr>
+          <w:p>
+            <w:pPr>
+              <w:rPr>
+                <w:color w:val="000000" w:themeColor="text1"/>
+              </w:rPr>
+            </w:pPr>
+            <w:r>
+              <w:rPr>
+                <w:color w:val="000000" w:themeColor="text1"/>
+              </w:rPr>
+              <w:t>1 020 6</w:t>
+            </w:r>
+            <w:r>
+              <w:rPr>
+                <w:color w:val="000000" w:themeColor="text1"/>
+              </w:rPr>
+              <w:t xml:space="preserve">00 </w:t>
+            </w:r>
+            <w:r>
+              <w:rPr>
+                <w:rFonts w:cs="Arial"/>
+                <w:color w:val="000000" w:themeColor="text1"/>
+                <w:shd w:val="clear" w:color="auto" w:fill="FFFFFF"/>
+                <w:lang w:eastAsia="fr-FR"/>
+              </w:rPr>
+              <w:t>~ 997</w:t>
+            </w:r>
+            <w:r>
+              <w:rPr>
+                <w:rFonts w:cs="Arial"/>
+                <w:color w:val="000000" w:themeColor="text1"/>
+                <w:shd w:val="clear" w:color="auto" w:fill="FFFFFF"/>
+                <w:lang w:eastAsia="fr-FR"/>
+              </w:rPr>
+              <w:t>ko</w:t>
+            </w:r>
+          </w:p>
+        </w:tc>
+      </w:tr>
+      <w:tr>
+        <w:trPr>
+          <w:trHeight w:val="250"/>
+        </w:trPr>
+        <w:tc>
+          <w:tcPr>
+            <w:tcW w:w="4528" w:type="dxa"/>
+          </w:tcPr>
+          <w:p>
+            <w:pPr>
+              <w:rPr>
+                <w:color w:val="000000" w:themeColor="text1"/>
+              </w:rPr>
+            </w:pPr>
+            <w:r>
+              <w:rPr>
+                <w:color w:val="000000" w:themeColor="text1"/>
+              </w:rPr>
+              <w:t>180 minutes</w:t>
+            </w:r>
+          </w:p>
+        </w:tc>
+        <w:tc>
+          <w:tcPr>
+            <w:tcW w:w="4528" w:type="dxa"/>
+          </w:tcPr>
+          <w:p>
+            <w:pPr>
+              <w:rPr>
+                <w:color w:val="000000" w:themeColor="text1"/>
+              </w:rPr>
+            </w:pPr>
+            <w:r>
+              <w:rPr>
+                <w:color w:val="000000" w:themeColor="text1"/>
+              </w:rPr>
+              <w:t>4 082 4</w:t>
+            </w:r>
+            <w:r>
+              <w:rPr>
+                <w:color w:val="000000" w:themeColor="text1"/>
+              </w:rPr>
+              <w:t xml:space="preserve">00 </w:t>
+            </w:r>
+            <w:r>
+              <w:rPr>
+                <w:rFonts w:cs="Arial"/>
+                <w:color w:val="000000" w:themeColor="text1"/>
+                <w:shd w:val="clear" w:color="auto" w:fill="FFFFFF"/>
+                <w:lang w:eastAsia="fr-FR"/>
+              </w:rPr>
+              <w:t>~ 3987</w:t>
+            </w:r>
+            <w:r>
+              <w:rPr>
+                <w:rFonts w:cs="Arial"/>
+                <w:color w:val="000000" w:themeColor="text1"/>
+                <w:shd w:val="clear" w:color="auto" w:fill="FFFFFF"/>
+                <w:lang w:eastAsia="fr-FR"/>
+              </w:rPr>
+              <w:t>ko</w:t>
+            </w:r>
+          </w:p>
+        </w:tc>
+      </w:tr>
+    </w:tbl>
+    <w:p/>
+    <w:p>
+      <w:r>
+        <w:t>Pour une mémoire de 512ko, on peut donc stocker environ 29 minutes de mesure.</w:t>
+      </w:r>
+    </w:p>
+    <w:p/>
+    <w:p>
+      <w:r>
+        <w:t xml:space="preserve">Si la mémoire du microcontrôleur n’est pas suffisante, on pourra utiliser une mémoire flash externe du type </w:t>
+      </w:r>
+      <w:r>
+        <w:t>AT45DB041E</w:t>
+      </w:r>
+      <w:r>
+        <w:t xml:space="preserve"> de chez </w:t>
+      </w:r>
+      <w:proofErr w:type="spellStart"/>
+      <w:r>
+        <w:t>Adesto</w:t>
+      </w:r>
+      <w:proofErr w:type="spellEnd"/>
+      <w:r>
+        <w:t xml:space="preserve"> Technologies (64Mbits) ou encore une carte micro SD.</w:t>
+      </w:r>
+      <w:r>
+        <w:t xml:space="preserve"> Après discussion avec le client, la carte SD est préféré à la mémoire flash car la taille du stockage est modulable en fonction du besoin. La carte SD est préféré à la carte micro SD car ce format résiste mieux aux vibrations qui apparaitront lorsque le train roulera.</w:t>
+      </w:r>
     </w:p>
     <w:p>
       <w:pPr>
         <w:pStyle w:val="Titre2"/>
         <w:numPr>
           <w:ilvl w:val="0"/>
-          <w:numId w:val="2"/>
+          <w:numId w:val="6"/>
         </w:numPr>
       </w:pPr>
-      <w:bookmarkStart w:id="6" w:name="_Toc436726465"/>
-      <w:r>
-        <w:t>Carte électronique</w:t>
-      </w:r>
-      <w:bookmarkEnd w:id="6"/>
+      <w:bookmarkStart w:id="11" w:name="_Toc438304763"/>
+      <w:r>
+        <w:t>Carte</w:t>
+      </w:r>
+      <w:r>
+        <w:t xml:space="preserve"> électronique</w:t>
+      </w:r>
+      <w:bookmarkEnd w:id="11"/>
     </w:p>
     <w:p>
       <w:pPr>
@@ -2182,26 +4658,24 @@
           <w:numId w:val="1"/>
         </w:numPr>
       </w:pPr>
-      <w:bookmarkStart w:id="7" w:name="_Toc436726466"/>
-      <w:r>
-        <w:t>Analyse et conception de la partie électronique</w:t>
-      </w:r>
-      <w:bookmarkEnd w:id="7"/>
-    </w:p>
-    <w:p/>
+      <w:bookmarkStart w:id="12" w:name="_Toc438304764"/>
+      <w:r>
+        <w:t xml:space="preserve">Analyse et conception de la partie </w:t>
+      </w:r>
+      <w:r>
+        <w:t>logicielle</w:t>
+      </w:r>
+      <w:bookmarkEnd w:id="12"/>
+    </w:p>
     <w:p>
       <w:pPr>
         <w:spacing w:before="0" w:after="0" w:line="240" w:lineRule="auto"/>
         <w:contextualSpacing w:val="0"/>
         <w:jc w:val="left"/>
       </w:pPr>
-      <w:r>
-        <w:br w:type="page"/>
-      </w:r>
-    </w:p>
-    <w:p/>
+    </w:p>
     <w:sectPr>
-      <w:footerReference w:type="default" r:id="rId11"/>
+      <w:footerReference w:type="default" r:id="rId21"/>
       <w:pgSz w:w="11900" w:h="16840"/>
       <w:pgMar w:top="1417" w:right="1417" w:bottom="1417" w:left="1417" w:header="708" w:footer="708" w:gutter="0"/>
       <w:cols w:space="708"/>
@@ -2279,6 +4753,178 @@
 <file path=word/numbering.xml><?xml version="1.0" encoding="utf-8"?>
 <w:numbering xmlns:wpc="http://schemas.microsoft.com/office/word/2010/wordprocessingCanvas" xmlns:mo="http://schemas.microsoft.com/office/mac/office/2008/main" xmlns:mc="http://schemas.openxmlformats.org/markup-compatibility/2006" xmlns:mv="urn:schemas-microsoft-com:mac:vml" xmlns:o="urn:schemas-microsoft-com:office:office" xmlns:r="http://schemas.openxmlformats.org/officeDocument/2006/relationships" xmlns:m="http://schemas.openxmlformats.org/officeDocument/2006/math" xmlns:v="urn:schemas-microsoft-com:vml" xmlns:wp14="http://schemas.microsoft.com/office/word/2010/wordprocessingDrawing" xmlns:wp="http://schemas.openxmlformats.org/drawingml/2006/wordprocessingDrawing" xmlns:w10="urn:schemas-microsoft-com:office:word" xmlns:w="http://schemas.openxmlformats.org/wordprocessingml/2006/main" xmlns:w14="http://schemas.microsoft.com/office/word/2010/wordml" xmlns:w15="http://schemas.microsoft.com/office/word/2012/wordml" xmlns:wpg="http://schemas.microsoft.com/office/word/2010/wordprocessingGroup" xmlns:wpi="http://schemas.microsoft.com/office/word/2010/wordprocessingInk" xmlns:wne="http://schemas.microsoft.com/office/word/2006/wordml" xmlns:wps="http://schemas.microsoft.com/office/word/2010/wordprocessingShape" mc:Ignorable="w14 w15 wp14">
   <w:abstractNum w:abstractNumId="0">
+    <w:nsid w:val="0173498B"/>
+    <w:multiLevelType w:val="hybridMultilevel"/>
+    <w:tmpl w:val="650880FE"/>
+    <w:lvl w:ilvl="0" w:tplc="040C000F">
+      <w:start w:val="1"/>
+      <w:numFmt w:val="decimal"/>
+      <w:lvlText w:val="%1."/>
+      <w:lvlJc w:val="left"/>
+      <w:pPr>
+        <w:ind w:left="1440" w:hanging="360"/>
+      </w:pPr>
+    </w:lvl>
+    <w:lvl w:ilvl="1" w:tplc="040C0019" w:tentative="1">
+      <w:start w:val="1"/>
+      <w:numFmt w:val="lowerLetter"/>
+      <w:lvlText w:val="%2."/>
+      <w:lvlJc w:val="left"/>
+      <w:pPr>
+        <w:ind w:left="2160" w:hanging="360"/>
+      </w:pPr>
+    </w:lvl>
+    <w:lvl w:ilvl="2" w:tplc="040C001B" w:tentative="1">
+      <w:start w:val="1"/>
+      <w:numFmt w:val="lowerRoman"/>
+      <w:lvlText w:val="%3."/>
+      <w:lvlJc w:val="right"/>
+      <w:pPr>
+        <w:ind w:left="2880" w:hanging="180"/>
+      </w:pPr>
+    </w:lvl>
+    <w:lvl w:ilvl="3" w:tplc="040C000F" w:tentative="1">
+      <w:start w:val="1"/>
+      <w:numFmt w:val="decimal"/>
+      <w:lvlText w:val="%4."/>
+      <w:lvlJc w:val="left"/>
+      <w:pPr>
+        <w:ind w:left="3600" w:hanging="360"/>
+      </w:pPr>
+    </w:lvl>
+    <w:lvl w:ilvl="4" w:tplc="040C0019" w:tentative="1">
+      <w:start w:val="1"/>
+      <w:numFmt w:val="lowerLetter"/>
+      <w:lvlText w:val="%5."/>
+      <w:lvlJc w:val="left"/>
+      <w:pPr>
+        <w:ind w:left="4320" w:hanging="360"/>
+      </w:pPr>
+    </w:lvl>
+    <w:lvl w:ilvl="5" w:tplc="040C001B" w:tentative="1">
+      <w:start w:val="1"/>
+      <w:numFmt w:val="lowerRoman"/>
+      <w:lvlText w:val="%6."/>
+      <w:lvlJc w:val="right"/>
+      <w:pPr>
+        <w:ind w:left="5040" w:hanging="180"/>
+      </w:pPr>
+    </w:lvl>
+    <w:lvl w:ilvl="6" w:tplc="040C000F" w:tentative="1">
+      <w:start w:val="1"/>
+      <w:numFmt w:val="decimal"/>
+      <w:lvlText w:val="%7."/>
+      <w:lvlJc w:val="left"/>
+      <w:pPr>
+        <w:ind w:left="5760" w:hanging="360"/>
+      </w:pPr>
+    </w:lvl>
+    <w:lvl w:ilvl="7" w:tplc="040C0019" w:tentative="1">
+      <w:start w:val="1"/>
+      <w:numFmt w:val="lowerLetter"/>
+      <w:lvlText w:val="%8."/>
+      <w:lvlJc w:val="left"/>
+      <w:pPr>
+        <w:ind w:left="6480" w:hanging="360"/>
+      </w:pPr>
+    </w:lvl>
+    <w:lvl w:ilvl="8" w:tplc="040C001B" w:tentative="1">
+      <w:start w:val="1"/>
+      <w:numFmt w:val="lowerRoman"/>
+      <w:lvlText w:val="%9."/>
+      <w:lvlJc w:val="right"/>
+      <w:pPr>
+        <w:ind w:left="7200" w:hanging="180"/>
+      </w:pPr>
+    </w:lvl>
+  </w:abstractNum>
+  <w:abstractNum w:abstractNumId="1">
+    <w:nsid w:val="08A302D4"/>
+    <w:multiLevelType w:val="hybridMultilevel"/>
+    <w:tmpl w:val="7812DB98"/>
+    <w:lvl w:ilvl="0" w:tplc="040C0015">
+      <w:start w:val="1"/>
+      <w:numFmt w:val="upperLetter"/>
+      <w:lvlText w:val="%1."/>
+      <w:lvlJc w:val="left"/>
+      <w:pPr>
+        <w:ind w:left="720" w:hanging="360"/>
+      </w:pPr>
+    </w:lvl>
+    <w:lvl w:ilvl="1" w:tplc="040C0019" w:tentative="1">
+      <w:start w:val="1"/>
+      <w:numFmt w:val="lowerLetter"/>
+      <w:lvlText w:val="%2."/>
+      <w:lvlJc w:val="left"/>
+      <w:pPr>
+        <w:ind w:left="1440" w:hanging="360"/>
+      </w:pPr>
+    </w:lvl>
+    <w:lvl w:ilvl="2" w:tplc="040C001B" w:tentative="1">
+      <w:start w:val="1"/>
+      <w:numFmt w:val="lowerRoman"/>
+      <w:lvlText w:val="%3."/>
+      <w:lvlJc w:val="right"/>
+      <w:pPr>
+        <w:ind w:left="2160" w:hanging="180"/>
+      </w:pPr>
+    </w:lvl>
+    <w:lvl w:ilvl="3" w:tplc="040C000F" w:tentative="1">
+      <w:start w:val="1"/>
+      <w:numFmt w:val="decimal"/>
+      <w:lvlText w:val="%4."/>
+      <w:lvlJc w:val="left"/>
+      <w:pPr>
+        <w:ind w:left="2880" w:hanging="360"/>
+      </w:pPr>
+    </w:lvl>
+    <w:lvl w:ilvl="4" w:tplc="040C0019" w:tentative="1">
+      <w:start w:val="1"/>
+      <w:numFmt w:val="lowerLetter"/>
+      <w:lvlText w:val="%5."/>
+      <w:lvlJc w:val="left"/>
+      <w:pPr>
+        <w:ind w:left="3600" w:hanging="360"/>
+      </w:pPr>
+    </w:lvl>
+    <w:lvl w:ilvl="5" w:tplc="040C001B" w:tentative="1">
+      <w:start w:val="1"/>
+      <w:numFmt w:val="lowerRoman"/>
+      <w:lvlText w:val="%6."/>
+      <w:lvlJc w:val="right"/>
+      <w:pPr>
+        <w:ind w:left="4320" w:hanging="180"/>
+      </w:pPr>
+    </w:lvl>
+    <w:lvl w:ilvl="6" w:tplc="040C000F" w:tentative="1">
+      <w:start w:val="1"/>
+      <w:numFmt w:val="decimal"/>
+      <w:lvlText w:val="%7."/>
+      <w:lvlJc w:val="left"/>
+      <w:pPr>
+        <w:ind w:left="5040" w:hanging="360"/>
+      </w:pPr>
+    </w:lvl>
+    <w:lvl w:ilvl="7" w:tplc="040C0019" w:tentative="1">
+      <w:start w:val="1"/>
+      <w:numFmt w:val="lowerLetter"/>
+      <w:lvlText w:val="%8."/>
+      <w:lvlJc w:val="left"/>
+      <w:pPr>
+        <w:ind w:left="5760" w:hanging="360"/>
+      </w:pPr>
+    </w:lvl>
+    <w:lvl w:ilvl="8" w:tplc="040C001B" w:tentative="1">
+      <w:start w:val="1"/>
+      <w:numFmt w:val="lowerRoman"/>
+      <w:lvlText w:val="%9."/>
+      <w:lvlJc w:val="right"/>
+      <w:pPr>
+        <w:ind w:left="6480" w:hanging="180"/>
+      </w:pPr>
+    </w:lvl>
+  </w:abstractNum>
+  <w:abstractNum w:abstractNumId="2">
     <w:nsid w:val="182E59FC"/>
     <w:multiLevelType w:val="hybridMultilevel"/>
     <w:tmpl w:val="F9EC7D56"/>
@@ -2390,7 +5036,7 @@
       </w:rPr>
     </w:lvl>
   </w:abstractNum>
-  <w:abstractNum w:abstractNumId="1">
+  <w:abstractNum w:abstractNumId="3">
     <w:nsid w:val="424A5876"/>
     <w:multiLevelType w:val="hybridMultilevel"/>
     <w:tmpl w:val="872C060A"/>
@@ -2476,10 +5122,406 @@
       </w:pPr>
     </w:lvl>
   </w:abstractNum>
-  <w:abstractNum w:abstractNumId="2">
+  <w:abstractNum w:abstractNumId="4">
     <w:nsid w:val="4CAB7435"/>
     <w:multiLevelType w:val="hybridMultilevel"/>
-    <w:tmpl w:val="159A0C06"/>
+    <w:tmpl w:val="CB0C43D6"/>
+    <w:lvl w:ilvl="0" w:tplc="040C000F">
+      <w:start w:val="1"/>
+      <w:numFmt w:val="decimal"/>
+      <w:lvlText w:val="%1."/>
+      <w:lvlJc w:val="left"/>
+      <w:pPr>
+        <w:ind w:left="720" w:hanging="360"/>
+      </w:pPr>
+    </w:lvl>
+    <w:lvl w:ilvl="1" w:tplc="040C0019" w:tentative="1">
+      <w:start w:val="1"/>
+      <w:numFmt w:val="lowerLetter"/>
+      <w:lvlText w:val="%2."/>
+      <w:lvlJc w:val="left"/>
+      <w:pPr>
+        <w:ind w:left="1440" w:hanging="360"/>
+      </w:pPr>
+    </w:lvl>
+    <w:lvl w:ilvl="2" w:tplc="040C001B" w:tentative="1">
+      <w:start w:val="1"/>
+      <w:numFmt w:val="lowerRoman"/>
+      <w:lvlText w:val="%3."/>
+      <w:lvlJc w:val="right"/>
+      <w:pPr>
+        <w:ind w:left="2160" w:hanging="180"/>
+      </w:pPr>
+    </w:lvl>
+    <w:lvl w:ilvl="3" w:tplc="040C000F" w:tentative="1">
+      <w:start w:val="1"/>
+      <w:numFmt w:val="decimal"/>
+      <w:lvlText w:val="%4."/>
+      <w:lvlJc w:val="left"/>
+      <w:pPr>
+        <w:ind w:left="2880" w:hanging="360"/>
+      </w:pPr>
+    </w:lvl>
+    <w:lvl w:ilvl="4" w:tplc="040C0019" w:tentative="1">
+      <w:start w:val="1"/>
+      <w:numFmt w:val="lowerLetter"/>
+      <w:lvlText w:val="%5."/>
+      <w:lvlJc w:val="left"/>
+      <w:pPr>
+        <w:ind w:left="3600" w:hanging="360"/>
+      </w:pPr>
+    </w:lvl>
+    <w:lvl w:ilvl="5" w:tplc="040C001B" w:tentative="1">
+      <w:start w:val="1"/>
+      <w:numFmt w:val="lowerRoman"/>
+      <w:lvlText w:val="%6."/>
+      <w:lvlJc w:val="right"/>
+      <w:pPr>
+        <w:ind w:left="4320" w:hanging="180"/>
+      </w:pPr>
+    </w:lvl>
+    <w:lvl w:ilvl="6" w:tplc="040C000F" w:tentative="1">
+      <w:start w:val="1"/>
+      <w:numFmt w:val="decimal"/>
+      <w:lvlText w:val="%7."/>
+      <w:lvlJc w:val="left"/>
+      <w:pPr>
+        <w:ind w:left="5040" w:hanging="360"/>
+      </w:pPr>
+    </w:lvl>
+    <w:lvl w:ilvl="7" w:tplc="040C0019" w:tentative="1">
+      <w:start w:val="1"/>
+      <w:numFmt w:val="lowerLetter"/>
+      <w:lvlText w:val="%8."/>
+      <w:lvlJc w:val="left"/>
+      <w:pPr>
+        <w:ind w:left="5760" w:hanging="360"/>
+      </w:pPr>
+    </w:lvl>
+    <w:lvl w:ilvl="8" w:tplc="040C001B" w:tentative="1">
+      <w:start w:val="1"/>
+      <w:numFmt w:val="lowerRoman"/>
+      <w:lvlText w:val="%9."/>
+      <w:lvlJc w:val="right"/>
+      <w:pPr>
+        <w:ind w:left="6480" w:hanging="180"/>
+      </w:pPr>
+    </w:lvl>
+  </w:abstractNum>
+  <w:abstractNum w:abstractNumId="5">
+    <w:nsid w:val="4E7A5482"/>
+    <w:multiLevelType w:val="hybridMultilevel"/>
+    <w:tmpl w:val="D4C0686E"/>
+    <w:lvl w:ilvl="0" w:tplc="5D2A7B32">
+      <w:numFmt w:val="bullet"/>
+      <w:lvlText w:val="-"/>
+      <w:lvlJc w:val="left"/>
+      <w:pPr>
+        <w:ind w:left="720" w:hanging="360"/>
+      </w:pPr>
+      <w:rPr>
+        <w:rFonts w:ascii="Calibri" w:eastAsiaTheme="minorHAnsi" w:hAnsi="Calibri" w:cstheme="minorBidi" w:hint="default"/>
+      </w:rPr>
+    </w:lvl>
+    <w:lvl w:ilvl="1" w:tplc="040C0003" w:tentative="1">
+      <w:start w:val="1"/>
+      <w:numFmt w:val="bullet"/>
+      <w:lvlText w:val="o"/>
+      <w:lvlJc w:val="left"/>
+      <w:pPr>
+        <w:ind w:left="1440" w:hanging="360"/>
+      </w:pPr>
+      <w:rPr>
+        <w:rFonts w:ascii="Courier New" w:hAnsi="Courier New" w:cs="Courier New" w:hint="default"/>
+      </w:rPr>
+    </w:lvl>
+    <w:lvl w:ilvl="2" w:tplc="040C0005" w:tentative="1">
+      <w:start w:val="1"/>
+      <w:numFmt w:val="bullet"/>
+      <w:lvlText w:val=""/>
+      <w:lvlJc w:val="left"/>
+      <w:pPr>
+        <w:ind w:left="2160" w:hanging="360"/>
+      </w:pPr>
+      <w:rPr>
+        <w:rFonts w:ascii="Wingdings" w:hAnsi="Wingdings" w:hint="default"/>
+      </w:rPr>
+    </w:lvl>
+    <w:lvl w:ilvl="3" w:tplc="040C0001" w:tentative="1">
+      <w:start w:val="1"/>
+      <w:numFmt w:val="bullet"/>
+      <w:lvlText w:val=""/>
+      <w:lvlJc w:val="left"/>
+      <w:pPr>
+        <w:ind w:left="2880" w:hanging="360"/>
+      </w:pPr>
+      <w:rPr>
+        <w:rFonts w:ascii="Symbol" w:hAnsi="Symbol" w:hint="default"/>
+      </w:rPr>
+    </w:lvl>
+    <w:lvl w:ilvl="4" w:tplc="040C0003" w:tentative="1">
+      <w:start w:val="1"/>
+      <w:numFmt w:val="bullet"/>
+      <w:lvlText w:val="o"/>
+      <w:lvlJc w:val="left"/>
+      <w:pPr>
+        <w:ind w:left="3600" w:hanging="360"/>
+      </w:pPr>
+      <w:rPr>
+        <w:rFonts w:ascii="Courier New" w:hAnsi="Courier New" w:cs="Courier New" w:hint="default"/>
+      </w:rPr>
+    </w:lvl>
+    <w:lvl w:ilvl="5" w:tplc="040C0005" w:tentative="1">
+      <w:start w:val="1"/>
+      <w:numFmt w:val="bullet"/>
+      <w:lvlText w:val=""/>
+      <w:lvlJc w:val="left"/>
+      <w:pPr>
+        <w:ind w:left="4320" w:hanging="360"/>
+      </w:pPr>
+      <w:rPr>
+        <w:rFonts w:ascii="Wingdings" w:hAnsi="Wingdings" w:hint="default"/>
+      </w:rPr>
+    </w:lvl>
+    <w:lvl w:ilvl="6" w:tplc="040C0001" w:tentative="1">
+      <w:start w:val="1"/>
+      <w:numFmt w:val="bullet"/>
+      <w:lvlText w:val=""/>
+      <w:lvlJc w:val="left"/>
+      <w:pPr>
+        <w:ind w:left="5040" w:hanging="360"/>
+      </w:pPr>
+      <w:rPr>
+        <w:rFonts w:ascii="Symbol" w:hAnsi="Symbol" w:hint="default"/>
+      </w:rPr>
+    </w:lvl>
+    <w:lvl w:ilvl="7" w:tplc="040C0003" w:tentative="1">
+      <w:start w:val="1"/>
+      <w:numFmt w:val="bullet"/>
+      <w:lvlText w:val="o"/>
+      <w:lvlJc w:val="left"/>
+      <w:pPr>
+        <w:ind w:left="5760" w:hanging="360"/>
+      </w:pPr>
+      <w:rPr>
+        <w:rFonts w:ascii="Courier New" w:hAnsi="Courier New" w:cs="Courier New" w:hint="default"/>
+      </w:rPr>
+    </w:lvl>
+    <w:lvl w:ilvl="8" w:tplc="040C0005" w:tentative="1">
+      <w:start w:val="1"/>
+      <w:numFmt w:val="bullet"/>
+      <w:lvlText w:val=""/>
+      <w:lvlJc w:val="left"/>
+      <w:pPr>
+        <w:ind w:left="6480" w:hanging="360"/>
+      </w:pPr>
+      <w:rPr>
+        <w:rFonts w:ascii="Wingdings" w:hAnsi="Wingdings" w:hint="default"/>
+      </w:rPr>
+    </w:lvl>
+  </w:abstractNum>
+  <w:abstractNum w:abstractNumId="6">
+    <w:nsid w:val="5B7E3F18"/>
+    <w:multiLevelType w:val="hybridMultilevel"/>
+    <w:tmpl w:val="8A1A87BC"/>
+    <w:lvl w:ilvl="0" w:tplc="040C000F">
+      <w:start w:val="1"/>
+      <w:numFmt w:val="decimal"/>
+      <w:lvlText w:val="%1."/>
+      <w:lvlJc w:val="left"/>
+      <w:pPr>
+        <w:ind w:left="720" w:hanging="360"/>
+      </w:pPr>
+    </w:lvl>
+    <w:lvl w:ilvl="1" w:tplc="040C0019" w:tentative="1">
+      <w:start w:val="1"/>
+      <w:numFmt w:val="lowerLetter"/>
+      <w:lvlText w:val="%2."/>
+      <w:lvlJc w:val="left"/>
+      <w:pPr>
+        <w:ind w:left="1440" w:hanging="360"/>
+      </w:pPr>
+    </w:lvl>
+    <w:lvl w:ilvl="2" w:tplc="040C001B" w:tentative="1">
+      <w:start w:val="1"/>
+      <w:numFmt w:val="lowerRoman"/>
+      <w:lvlText w:val="%3."/>
+      <w:lvlJc w:val="right"/>
+      <w:pPr>
+        <w:ind w:left="2160" w:hanging="180"/>
+      </w:pPr>
+    </w:lvl>
+    <w:lvl w:ilvl="3" w:tplc="040C000F" w:tentative="1">
+      <w:start w:val="1"/>
+      <w:numFmt w:val="decimal"/>
+      <w:lvlText w:val="%4."/>
+      <w:lvlJc w:val="left"/>
+      <w:pPr>
+        <w:ind w:left="2880" w:hanging="360"/>
+      </w:pPr>
+    </w:lvl>
+    <w:lvl w:ilvl="4" w:tplc="040C0019" w:tentative="1">
+      <w:start w:val="1"/>
+      <w:numFmt w:val="lowerLetter"/>
+      <w:lvlText w:val="%5."/>
+      <w:lvlJc w:val="left"/>
+      <w:pPr>
+        <w:ind w:left="3600" w:hanging="360"/>
+      </w:pPr>
+    </w:lvl>
+    <w:lvl w:ilvl="5" w:tplc="040C001B" w:tentative="1">
+      <w:start w:val="1"/>
+      <w:numFmt w:val="lowerRoman"/>
+      <w:lvlText w:val="%6."/>
+      <w:lvlJc w:val="right"/>
+      <w:pPr>
+        <w:ind w:left="4320" w:hanging="180"/>
+      </w:pPr>
+    </w:lvl>
+    <w:lvl w:ilvl="6" w:tplc="040C000F" w:tentative="1">
+      <w:start w:val="1"/>
+      <w:numFmt w:val="decimal"/>
+      <w:lvlText w:val="%7."/>
+      <w:lvlJc w:val="left"/>
+      <w:pPr>
+        <w:ind w:left="5040" w:hanging="360"/>
+      </w:pPr>
+    </w:lvl>
+    <w:lvl w:ilvl="7" w:tplc="040C0019" w:tentative="1">
+      <w:start w:val="1"/>
+      <w:numFmt w:val="lowerLetter"/>
+      <w:lvlText w:val="%8."/>
+      <w:lvlJc w:val="left"/>
+      <w:pPr>
+        <w:ind w:left="5760" w:hanging="360"/>
+      </w:pPr>
+    </w:lvl>
+    <w:lvl w:ilvl="8" w:tplc="040C001B" w:tentative="1">
+      <w:start w:val="1"/>
+      <w:numFmt w:val="lowerRoman"/>
+      <w:lvlText w:val="%9."/>
+      <w:lvlJc w:val="right"/>
+      <w:pPr>
+        <w:ind w:left="6480" w:hanging="180"/>
+      </w:pPr>
+    </w:lvl>
+  </w:abstractNum>
+  <w:abstractNum w:abstractNumId="7">
+    <w:nsid w:val="5BA641B2"/>
+    <w:multiLevelType w:val="hybridMultilevel"/>
+    <w:tmpl w:val="D6202240"/>
+    <w:lvl w:ilvl="0" w:tplc="E12E5F28">
+      <w:numFmt w:val="bullet"/>
+      <w:lvlText w:val="-"/>
+      <w:lvlJc w:val="left"/>
+      <w:pPr>
+        <w:ind w:left="720" w:hanging="360"/>
+      </w:pPr>
+      <w:rPr>
+        <w:rFonts w:ascii="Calibri" w:eastAsiaTheme="minorHAnsi" w:hAnsi="Calibri" w:cstheme="minorBidi" w:hint="default"/>
+      </w:rPr>
+    </w:lvl>
+    <w:lvl w:ilvl="1" w:tplc="040C0003" w:tentative="1">
+      <w:start w:val="1"/>
+      <w:numFmt w:val="bullet"/>
+      <w:lvlText w:val="o"/>
+      <w:lvlJc w:val="left"/>
+      <w:pPr>
+        <w:ind w:left="1440" w:hanging="360"/>
+      </w:pPr>
+      <w:rPr>
+        <w:rFonts w:ascii="Courier New" w:hAnsi="Courier New" w:cs="Courier New" w:hint="default"/>
+      </w:rPr>
+    </w:lvl>
+    <w:lvl w:ilvl="2" w:tplc="040C0005" w:tentative="1">
+      <w:start w:val="1"/>
+      <w:numFmt w:val="bullet"/>
+      <w:lvlText w:val=""/>
+      <w:lvlJc w:val="left"/>
+      <w:pPr>
+        <w:ind w:left="2160" w:hanging="360"/>
+      </w:pPr>
+      <w:rPr>
+        <w:rFonts w:ascii="Wingdings" w:hAnsi="Wingdings" w:hint="default"/>
+      </w:rPr>
+    </w:lvl>
+    <w:lvl w:ilvl="3" w:tplc="040C0001" w:tentative="1">
+      <w:start w:val="1"/>
+      <w:numFmt w:val="bullet"/>
+      <w:lvlText w:val=""/>
+      <w:lvlJc w:val="left"/>
+      <w:pPr>
+        <w:ind w:left="2880" w:hanging="360"/>
+      </w:pPr>
+      <w:rPr>
+        <w:rFonts w:ascii="Symbol" w:hAnsi="Symbol" w:hint="default"/>
+      </w:rPr>
+    </w:lvl>
+    <w:lvl w:ilvl="4" w:tplc="040C0003" w:tentative="1">
+      <w:start w:val="1"/>
+      <w:numFmt w:val="bullet"/>
+      <w:lvlText w:val="o"/>
+      <w:lvlJc w:val="left"/>
+      <w:pPr>
+        <w:ind w:left="3600" w:hanging="360"/>
+      </w:pPr>
+      <w:rPr>
+        <w:rFonts w:ascii="Courier New" w:hAnsi="Courier New" w:cs="Courier New" w:hint="default"/>
+      </w:rPr>
+    </w:lvl>
+    <w:lvl w:ilvl="5" w:tplc="040C0005" w:tentative="1">
+      <w:start w:val="1"/>
+      <w:numFmt w:val="bullet"/>
+      <w:lvlText w:val=""/>
+      <w:lvlJc w:val="left"/>
+      <w:pPr>
+        <w:ind w:left="4320" w:hanging="360"/>
+      </w:pPr>
+      <w:rPr>
+        <w:rFonts w:ascii="Wingdings" w:hAnsi="Wingdings" w:hint="default"/>
+      </w:rPr>
+    </w:lvl>
+    <w:lvl w:ilvl="6" w:tplc="040C0001" w:tentative="1">
+      <w:start w:val="1"/>
+      <w:numFmt w:val="bullet"/>
+      <w:lvlText w:val=""/>
+      <w:lvlJc w:val="left"/>
+      <w:pPr>
+        <w:ind w:left="5040" w:hanging="360"/>
+      </w:pPr>
+      <w:rPr>
+        <w:rFonts w:ascii="Symbol" w:hAnsi="Symbol" w:hint="default"/>
+      </w:rPr>
+    </w:lvl>
+    <w:lvl w:ilvl="7" w:tplc="040C0003" w:tentative="1">
+      <w:start w:val="1"/>
+      <w:numFmt w:val="bullet"/>
+      <w:lvlText w:val="o"/>
+      <w:lvlJc w:val="left"/>
+      <w:pPr>
+        <w:ind w:left="5760" w:hanging="360"/>
+      </w:pPr>
+      <w:rPr>
+        <w:rFonts w:ascii="Courier New" w:hAnsi="Courier New" w:cs="Courier New" w:hint="default"/>
+      </w:rPr>
+    </w:lvl>
+    <w:lvl w:ilvl="8" w:tplc="040C0005" w:tentative="1">
+      <w:start w:val="1"/>
+      <w:numFmt w:val="bullet"/>
+      <w:lvlText w:val=""/>
+      <w:lvlJc w:val="left"/>
+      <w:pPr>
+        <w:ind w:left="6480" w:hanging="360"/>
+      </w:pPr>
+      <w:rPr>
+        <w:rFonts w:ascii="Wingdings" w:hAnsi="Wingdings" w:hint="default"/>
+      </w:rPr>
+    </w:lvl>
+  </w:abstractNum>
+  <w:abstractNum w:abstractNumId="8">
+    <w:nsid w:val="5EFE7DB1"/>
+    <w:multiLevelType w:val="hybridMultilevel"/>
+    <w:tmpl w:val="BEB48ABE"/>
     <w:lvl w:ilvl="0" w:tplc="040C0015">
       <w:start w:val="1"/>
       <w:numFmt w:val="upperLetter"/>
@@ -2562,103 +5604,32 @@
       </w:pPr>
     </w:lvl>
   </w:abstractNum>
-  <w:abstractNum w:abstractNumId="3">
-    <w:nsid w:val="5EFE7DB1"/>
-    <w:multiLevelType w:val="hybridMultilevel"/>
-    <w:tmpl w:val="65E0C990"/>
-    <w:lvl w:ilvl="0" w:tplc="040C0015">
-      <w:start w:val="1"/>
-      <w:numFmt w:val="upperLetter"/>
-      <w:lvlText w:val="%1."/>
-      <w:lvlJc w:val="left"/>
-      <w:pPr>
-        <w:ind w:left="720" w:hanging="360"/>
-      </w:pPr>
-    </w:lvl>
-    <w:lvl w:ilvl="1" w:tplc="040C0019" w:tentative="1">
-      <w:start w:val="1"/>
-      <w:numFmt w:val="lowerLetter"/>
-      <w:lvlText w:val="%2."/>
-      <w:lvlJc w:val="left"/>
-      <w:pPr>
-        <w:ind w:left="1440" w:hanging="360"/>
-      </w:pPr>
-    </w:lvl>
-    <w:lvl w:ilvl="2" w:tplc="040C001B" w:tentative="1">
-      <w:start w:val="1"/>
-      <w:numFmt w:val="lowerRoman"/>
-      <w:lvlText w:val="%3."/>
-      <w:lvlJc w:val="right"/>
-      <w:pPr>
-        <w:ind w:left="2160" w:hanging="180"/>
-      </w:pPr>
-    </w:lvl>
-    <w:lvl w:ilvl="3" w:tplc="040C000F" w:tentative="1">
-      <w:start w:val="1"/>
-      <w:numFmt w:val="decimal"/>
-      <w:lvlText w:val="%4."/>
-      <w:lvlJc w:val="left"/>
-      <w:pPr>
-        <w:ind w:left="2880" w:hanging="360"/>
-      </w:pPr>
-    </w:lvl>
-    <w:lvl w:ilvl="4" w:tplc="040C0019" w:tentative="1">
-      <w:start w:val="1"/>
-      <w:numFmt w:val="lowerLetter"/>
-      <w:lvlText w:val="%5."/>
-      <w:lvlJc w:val="left"/>
-      <w:pPr>
-        <w:ind w:left="3600" w:hanging="360"/>
-      </w:pPr>
-    </w:lvl>
-    <w:lvl w:ilvl="5" w:tplc="040C001B" w:tentative="1">
-      <w:start w:val="1"/>
-      <w:numFmt w:val="lowerRoman"/>
-      <w:lvlText w:val="%6."/>
-      <w:lvlJc w:val="right"/>
-      <w:pPr>
-        <w:ind w:left="4320" w:hanging="180"/>
-      </w:pPr>
-    </w:lvl>
-    <w:lvl w:ilvl="6" w:tplc="040C000F" w:tentative="1">
-      <w:start w:val="1"/>
-      <w:numFmt w:val="decimal"/>
-      <w:lvlText w:val="%7."/>
-      <w:lvlJc w:val="left"/>
-      <w:pPr>
-        <w:ind w:left="5040" w:hanging="360"/>
-      </w:pPr>
-    </w:lvl>
-    <w:lvl w:ilvl="7" w:tplc="040C0019" w:tentative="1">
-      <w:start w:val="1"/>
-      <w:numFmt w:val="lowerLetter"/>
-      <w:lvlText w:val="%8."/>
-      <w:lvlJc w:val="left"/>
-      <w:pPr>
-        <w:ind w:left="5760" w:hanging="360"/>
-      </w:pPr>
-    </w:lvl>
-    <w:lvl w:ilvl="8" w:tplc="040C001B" w:tentative="1">
-      <w:start w:val="1"/>
-      <w:numFmt w:val="lowerRoman"/>
-      <w:lvlText w:val="%9."/>
-      <w:lvlJc w:val="right"/>
-      <w:pPr>
-        <w:ind w:left="6480" w:hanging="180"/>
-      </w:pPr>
-    </w:lvl>
-  </w:abstractNum>
   <w:num w:numId="1">
+    <w:abstractNumId w:val="3"/>
+  </w:num>
+  <w:num w:numId="2">
+    <w:abstractNumId w:val="4"/>
+  </w:num>
+  <w:num w:numId="3">
+    <w:abstractNumId w:val="8"/>
+  </w:num>
+  <w:num w:numId="4">
+    <w:abstractNumId w:val="2"/>
+  </w:num>
+  <w:num w:numId="5">
+    <w:abstractNumId w:val="6"/>
+  </w:num>
+  <w:num w:numId="6">
     <w:abstractNumId w:val="1"/>
   </w:num>
-  <w:num w:numId="2">
-    <w:abstractNumId w:val="2"/>
+  <w:num w:numId="7">
+    <w:abstractNumId w:val="0"/>
   </w:num>
-  <w:num w:numId="3">
-    <w:abstractNumId w:val="3"/>
+  <w:num w:numId="8">
+    <w:abstractNumId w:val="7"/>
   </w:num>
-  <w:num w:numId="4">
-    <w:abstractNumId w:val="0"/>
+  <w:num w:numId="9">
+    <w:abstractNumId w:val="5"/>
   </w:num>
 </w:numbering>
 </file>
@@ -3103,11 +6074,12 @@
     <w:uiPriority w:val="9"/>
     <w:unhideWhenUsed/>
     <w:qFormat/>
-    <w:rsid w:val="00A87BED"/>
+    <w:rsid w:val="000A300C"/>
     <w:pPr>
       <w:keepNext/>
       <w:keepLines/>
       <w:spacing w:before="40" w:after="0"/>
+      <w:ind w:left="720"/>
       <w:outlineLvl w:val="1"/>
     </w:pPr>
     <w:rPr>
@@ -3115,6 +6087,28 @@
       <w:color w:val="2E74B5" w:themeColor="accent1" w:themeShade="BF"/>
       <w:sz w:val="26"/>
       <w:szCs w:val="26"/>
+    </w:rPr>
+  </w:style>
+  <w:style w:type="paragraph" w:styleId="Titre3">
+    <w:name w:val="heading 3"/>
+    <w:basedOn w:val="Normal"/>
+    <w:next w:val="Normal"/>
+    <w:link w:val="Titre3Car"/>
+    <w:uiPriority w:val="9"/>
+    <w:unhideWhenUsed/>
+    <w:qFormat/>
+    <w:rsid w:val="001C1B3D"/>
+    <w:pPr>
+      <w:keepNext/>
+      <w:keepLines/>
+      <w:spacing w:before="40" w:after="0"/>
+      <w:outlineLvl w:val="2"/>
+    </w:pPr>
+    <w:rPr>
+      <w:rFonts w:asciiTheme="majorHAnsi" w:eastAsiaTheme="majorEastAsia" w:hAnsiTheme="majorHAnsi" w:cstheme="majorBidi"/>
+      <w:color w:val="1F4D78" w:themeColor="accent1" w:themeShade="7F"/>
+      <w:sz w:val="24"/>
+      <w:szCs w:val="24"/>
     </w:rPr>
   </w:style>
   <w:style w:type="character" w:default="1" w:styleId="Policepardfaut">
@@ -3233,7 +6227,7 @@
     <w:basedOn w:val="Policepardfaut"/>
     <w:link w:val="Titre2"/>
     <w:uiPriority w:val="9"/>
-    <w:rsid w:val="00A87BED"/>
+    <w:rsid w:val="000A300C"/>
     <w:rPr>
       <w:rFonts w:asciiTheme="majorHAnsi" w:eastAsiaTheme="majorEastAsia" w:hAnsiTheme="majorHAnsi" w:cstheme="majorBidi"/>
       <w:color w:val="2E74B5" w:themeColor="accent1" w:themeShade="BF"/>
@@ -3287,7 +6281,6 @@
     <w:next w:val="Normal"/>
     <w:autoRedefine/>
     <w:uiPriority w:val="39"/>
-    <w:semiHidden/>
     <w:unhideWhenUsed/>
     <w:rsid w:val="00162A4D"/>
     <w:pPr>
@@ -3418,6 +6411,41 @@
     <w:pPr>
       <w:ind w:left="720"/>
     </w:pPr>
+  </w:style>
+  <w:style w:type="character" w:customStyle="1" w:styleId="Titre3Car">
+    <w:name w:val="Titre 3 Car"/>
+    <w:basedOn w:val="Policepardfaut"/>
+    <w:link w:val="Titre3"/>
+    <w:uiPriority w:val="9"/>
+    <w:rsid w:val="001C1B3D"/>
+    <w:rPr>
+      <w:rFonts w:asciiTheme="majorHAnsi" w:eastAsiaTheme="majorEastAsia" w:hAnsiTheme="majorHAnsi" w:cstheme="majorBidi"/>
+      <w:color w:val="1F4D78" w:themeColor="accent1" w:themeShade="7F"/>
+      <w:lang w:bidi="en-US"/>
+    </w:rPr>
+  </w:style>
+  <w:style w:type="table" w:styleId="Grilledutableau">
+    <w:name w:val="Table Grid"/>
+    <w:basedOn w:val="TableauNormal"/>
+    <w:uiPriority w:val="39"/>
+    <w:rsid w:val="001C1B3D"/>
+    <w:tblPr>
+      <w:tblInd w:w="0" w:type="dxa"/>
+      <w:tblBorders>
+        <w:top w:val="single" w:sz="4" w:space="0" w:color="auto"/>
+        <w:left w:val="single" w:sz="4" w:space="0" w:color="auto"/>
+        <w:bottom w:val="single" w:sz="4" w:space="0" w:color="auto"/>
+        <w:right w:val="single" w:sz="4" w:space="0" w:color="auto"/>
+        <w:insideH w:val="single" w:sz="4" w:space="0" w:color="auto"/>
+        <w:insideV w:val="single" w:sz="4" w:space="0" w:color="auto"/>
+      </w:tblBorders>
+      <w:tblCellMar>
+        <w:top w:w="0" w:type="dxa"/>
+        <w:left w:w="108" w:type="dxa"/>
+        <w:bottom w:w="0" w:type="dxa"/>
+        <w:right w:w="108" w:type="dxa"/>
+      </w:tblCellMar>
+    </w:tblPr>
   </w:style>
 </w:styles>
 </file>
@@ -3688,7 +6716,7 @@
 </file>
 
 <file path=customXml/itemProps1.xml><?xml version="1.0" encoding="utf-8"?>
-<ds:datastoreItem xmlns:ds="http://schemas.openxmlformats.org/officeDocument/2006/customXml" ds:itemID="{EEA218FE-210C-7649-9EB2-7B5383E676D9}">
+<ds:datastoreItem xmlns:ds="http://schemas.openxmlformats.org/officeDocument/2006/customXml" ds:itemID="{93793E51-6196-4D4C-A949-024E09A20FA0}">
   <ds:schemaRefs>
     <ds:schemaRef ds:uri="http://schemas.openxmlformats.org/officeDocument/2006/bibliography"/>
   </ds:schemaRefs>

</xml_diff>